<commit_message>
1. Add Homework1-Bones1 Function Images 3. Move Node.js Installation in Windows 10 to SetupNodeEnvironment folder
</commit_message>
<xml_diff>
--- a/Homework_1/images/images.docx
+++ b/Homework_1/images/images.docx
@@ -1,6 +1,6 @@
 
 <file path=word/document.xml><?xml version="1.0" encoding="utf-8"?>
-<w:document xmlns:wpc="http://schemas.microsoft.com/office/word/2010/wordprocessingCanvas" xmlns:cx="http://schemas.microsoft.com/office/drawing/2014/chartex" xmlns:cx1="http://schemas.microsoft.com/office/drawing/2015/9/8/chartex" xmlns:cx2="http://schemas.microsoft.com/office/drawing/2015/10/21/chartex" xmlns:cx3="http://schemas.microsoft.com/office/drawing/2016/5/9/chartex" xmlns:cx4="http://schemas.microsoft.com/office/drawing/2016/5/10/chartex" xmlns:cx5="http://schemas.microsoft.com/office/drawing/2016/5/11/chartex" xmlns:cx6="http://schemas.microsoft.com/office/drawing/2016/5/12/chartex" xmlns:cx7="http://schemas.microsoft.com/office/drawing/2016/5/13/chartex" xmlns:cx8="http://schemas.microsoft.com/office/drawing/2016/5/14/chartex" xmlns:mc="http://schemas.openxmlformats.org/markup-compatibility/2006" xmlns:aink="http://schemas.microsoft.com/office/drawing/2016/ink" xmlns:am3d="http://schemas.microsoft.com/office/drawing/2017/model3d" xmlns:o="urn:schemas-microsoft-com:office:office" xmlns:r="http://schemas.openxmlformats.org/officeDocument/2006/relationships" xmlns:m="http://schemas.openxmlformats.org/officeDocument/2006/math" xmlns:v="urn:schemas-microsoft-com:vml" xmlns:wp14="http://schemas.microsoft.com/office/word/2010/wordprocessingDrawing" xmlns:wp="http://schemas.openxmlformats.org/drawingml/2006/wordprocessingDrawing" xmlns:w10="urn:schemas-microsoft-com:office:word" xmlns:w="http://schemas.openxmlformats.org/wordprocessingml/2006/main" xmlns:w14="http://schemas.microsoft.com/office/word/2010/wordml" xmlns:w15="http://schemas.microsoft.com/office/word/2012/wordml" xmlns:w16cid="http://schemas.microsoft.com/office/word/2016/wordml/cid" xmlns:w16se="http://schemas.microsoft.com/office/word/2015/wordml/symex" xmlns:wpg="http://schemas.microsoft.com/office/word/2010/wordprocessingGroup" xmlns:wpi="http://schemas.microsoft.com/office/word/2010/wordprocessingInk" xmlns:wne="http://schemas.microsoft.com/office/word/2006/wordml" xmlns:wps="http://schemas.microsoft.com/office/word/2010/wordprocessingShape" mc:Ignorable="w14 w15 w16se w16cid wp14">
+<w:document xmlns:wpc="http://schemas.microsoft.com/office/word/2010/wordprocessingCanvas" xmlns:cx="http://schemas.microsoft.com/office/drawing/2014/chartex" xmlns:mc="http://schemas.openxmlformats.org/markup-compatibility/2006" xmlns:o="urn:schemas-microsoft-com:office:office" xmlns:r="http://schemas.openxmlformats.org/officeDocument/2006/relationships" xmlns:m="http://schemas.openxmlformats.org/officeDocument/2006/math" xmlns:v="urn:schemas-microsoft-com:vml" xmlns:wp14="http://schemas.microsoft.com/office/word/2010/wordprocessingDrawing" xmlns:wp="http://schemas.openxmlformats.org/drawingml/2006/wordprocessingDrawing" xmlns:w10="urn:schemas-microsoft-com:office:word" xmlns:w="http://schemas.openxmlformats.org/wordprocessingml/2006/main" xmlns:w14="http://schemas.microsoft.com/office/word/2010/wordml" xmlns:w15="http://schemas.microsoft.com/office/word/2012/wordml" xmlns:w16se="http://schemas.microsoft.com/office/word/2015/wordml/symex" xmlns:wpg="http://schemas.microsoft.com/office/word/2010/wordprocessingGroup" xmlns:wpi="http://schemas.microsoft.com/office/word/2010/wordprocessingInk" xmlns:wne="http://schemas.microsoft.com/office/word/2006/wordml" xmlns:wps="http://schemas.microsoft.com/office/word/2010/wordprocessingShape" mc:Ignorable="w14 w15 w16se wp14">
   <w:body>
     <w:p/>
     <w:tbl>
@@ -25,13 +25,7 @@
               <w:t>橢圓曲線一般式</w:t>
             </w:r>
           </w:p>
-          <w:p>
-            <w:pPr>
-              <w:rPr>
-                <w:rFonts w:hint="eastAsia"/>
-              </w:rPr>
-            </w:pPr>
-          </w:p>
+          <w:p/>
           <w:bookmarkStart w:id="0" w:name="OLE_LINK3"/>
           <w:bookmarkStart w:id="1" w:name="OLE_LINK4"/>
           <w:bookmarkStart w:id="2" w:name="_Hlk528418191"/>
@@ -159,16 +153,7 @@
                   <w:rPr>
                     <w:rFonts w:ascii="Cambria Math" w:hAnsi="Cambria Math"/>
                   </w:rPr>
-                  <m:t>+dx+</m:t>
-                </m:r>
-                <m:r>
-                  <m:rPr>
-                    <m:sty m:val="p"/>
-                  </m:rPr>
-                  <w:rPr>
-                    <w:rFonts w:ascii="Cambria Math" w:hAnsi="Cambria Math"/>
-                  </w:rPr>
-                  <m:t>e</m:t>
+                  <m:t>+dx+e</m:t>
                 </m:r>
               </m:oMath>
             </m:oMathPara>
@@ -185,7 +170,7 @@
               <w:drawing>
                 <wp:inline distT="0" distB="0" distL="0" distR="0">
                   <wp:extent cx="7200900" cy="228600"/>
-                  <wp:effectExtent l="0" t="0" r="0" b="0"/>
+                  <wp:effectExtent l="19050" t="19050" r="19050" b="19050"/>
                   <wp:docPr id="3" name="圖片 3"/>
                   <wp:cNvGraphicFramePr>
                     <a:graphicFrameLocks xmlns:a="http://schemas.openxmlformats.org/drawingml/2006/main" noChangeAspect="1"/>
@@ -222,7 +207,9 @@
                           </a:prstGeom>
                           <a:noFill/>
                           <a:ln>
-                            <a:noFill/>
+                            <a:solidFill>
+                              <a:schemeClr val="tx1"/>
+                            </a:solidFill>
                           </a:ln>
                         </pic:spPr>
                       </pic:pic>
@@ -232,13 +219,7 @@
               </w:drawing>
             </w:r>
           </w:p>
-          <w:p>
-            <w:pPr>
-              <w:rPr>
-                <w:rFonts w:hint="eastAsia"/>
-              </w:rPr>
-            </w:pPr>
-          </w:p>
+          <w:p/>
         </w:tc>
       </w:tr>
       <w:tr>
@@ -256,11 +237,6 @@
           </w:p>
           <w:p/>
           <w:p>
-            <w:pPr>
-              <w:rPr>
-                <w:rFonts w:hint="eastAsia"/>
-              </w:rPr>
-            </w:pPr>
             <w:bookmarkStart w:id="3" w:name="OLE_LINK7"/>
             <w:bookmarkStart w:id="4" w:name="OLE_LINK8"/>
             <m:oMathPara>
@@ -302,26 +278,12 @@
                   <w:rPr>
                     <w:rFonts w:ascii="Cambria Math" w:hAnsi="Cambria Math" w:hint="eastAsia"/>
                   </w:rPr>
-                  <m:t>也會是交換群的元</m:t>
-                </m:r>
-                <m:r>
-                  <m:rPr>
-                    <m:sty m:val="p"/>
-                  </m:rPr>
-                  <w:rPr>
-                    <w:rFonts w:ascii="Cambria Math" w:hAnsi="Cambria Math" w:hint="eastAsia"/>
-                  </w:rPr>
-                  <m:t>素</m:t>
+                  <m:t>也會是交換群的元素</m:t>
                 </m:r>
               </m:oMath>
             </m:oMathPara>
           </w:p>
           <w:p>
-            <w:pPr>
-              <w:rPr>
-                <w:rFonts w:hint="eastAsia"/>
-              </w:rPr>
-            </w:pPr>
             <m:oMathPara>
               <m:oMathParaPr>
                 <m:jc m:val="left"/>
@@ -410,16 +372,7 @@
                   <w:rPr>
                     <w:rFonts w:ascii="Cambria Math" w:hAnsi="Cambria Math"/>
                   </w:rPr>
-                  <m:t>a⋆b=b⋆</m:t>
-                </m:r>
-                <m:r>
-                  <m:rPr>
-                    <m:sty m:val="p"/>
-                  </m:rPr>
-                  <w:rPr>
-                    <w:rFonts w:ascii="Cambria Math" w:hAnsi="Cambria Math"/>
-                  </w:rPr>
-                  <m:t>a</m:t>
+                  <m:t>a⋆b=b⋆a</m:t>
                 </m:r>
               </m:oMath>
             </m:oMathPara>
@@ -446,16 +399,7 @@
                   <w:rPr>
                     <w:rFonts w:ascii="Cambria Math" w:hAnsi="Cambria Math"/>
                   </w:rPr>
-                  <m:t>a⋆e=e⋆a=</m:t>
-                </m:r>
-                <m:r>
-                  <m:rPr>
-                    <m:sty m:val="p"/>
-                  </m:rPr>
-                  <w:rPr>
-                    <w:rFonts w:ascii="Cambria Math" w:hAnsi="Cambria Math"/>
-                  </w:rPr>
-                  <m:t>a</m:t>
+                  <m:t>a⋆e=e⋆a=a</m:t>
                 </m:r>
               </m:oMath>
             </m:oMathPara>
@@ -562,16 +506,7 @@
                   <w:rPr>
                     <w:rFonts w:ascii="Cambria Math" w:hAnsi="Cambria Math"/>
                   </w:rPr>
-                  <m:t>⋆a=</m:t>
-                </m:r>
-                <m:r>
-                  <m:rPr>
-                    <m:sty m:val="p"/>
-                  </m:rPr>
-                  <w:rPr>
-                    <w:rFonts w:ascii="Cambria Math" w:hAnsi="Cambria Math"/>
-                  </w:rPr>
-                  <m:t>e</m:t>
+                  <m:t>⋆a=e</m:t>
                 </m:r>
               </m:oMath>
             </m:oMathPara>
@@ -580,11 +515,6 @@
           </w:p>
           <w:p/>
           <w:p>
-            <w:pPr>
-              <w:rPr>
-                <w:rFonts w:hint="eastAsia"/>
-              </w:rPr>
-            </w:pPr>
             <w:r>
               <w:rPr>
                 <w:rFonts w:hint="eastAsia"/>
@@ -593,7 +523,7 @@
               <w:drawing>
                 <wp:inline distT="0" distB="0" distL="0" distR="0">
                   <wp:extent cx="7200900" cy="1143000"/>
-                  <wp:effectExtent l="0" t="0" r="0" b="0"/>
+                  <wp:effectExtent l="19050" t="19050" r="19050" b="19050"/>
                   <wp:docPr id="4" name="圖片 4"/>
                   <wp:cNvGraphicFramePr>
                     <a:graphicFrameLocks xmlns:a="http://schemas.openxmlformats.org/drawingml/2006/main" noChangeAspect="1"/>
@@ -630,7 +560,9 @@
                           </a:prstGeom>
                           <a:noFill/>
                           <a:ln>
-                            <a:noFill/>
+                            <a:solidFill>
+                              <a:schemeClr val="tx1"/>
+                            </a:solidFill>
                           </a:ln>
                         </pic:spPr>
                       </pic:pic>
@@ -640,13 +572,7 @@
               </w:drawing>
             </w:r>
           </w:p>
-          <w:p>
-            <w:pPr>
-              <w:rPr>
-                <w:rFonts w:hint="eastAsia"/>
-              </w:rPr>
-            </w:pPr>
-          </w:p>
+          <w:p/>
         </w:tc>
       </w:tr>
       <w:tr>
@@ -668,13 +594,7 @@
               <w:t>內所使用的是特殊規範的橢圓曲線</w:t>
             </w:r>
           </w:p>
-          <w:p>
-            <w:pPr>
-              <w:rPr>
-                <w:rFonts w:hint="eastAsia"/>
-              </w:rPr>
-            </w:pPr>
-          </w:p>
+          <w:p/>
           <w:bookmarkStart w:id="5" w:name="OLE_LINK5"/>
           <w:bookmarkStart w:id="6" w:name="OLE_LINK6"/>
           <w:p>
@@ -923,7 +843,7 @@
               <w:drawing>
                 <wp:inline distT="0" distB="0" distL="0" distR="0">
                   <wp:extent cx="7200900" cy="457200"/>
-                  <wp:effectExtent l="0" t="0" r="0" b="0"/>
+                  <wp:effectExtent l="19050" t="19050" r="19050" b="19050"/>
                   <wp:docPr id="5" name="圖片 5"/>
                   <wp:cNvGraphicFramePr>
                     <a:graphicFrameLocks xmlns:a="http://schemas.openxmlformats.org/drawingml/2006/main" noChangeAspect="1"/>
@@ -960,7 +880,9 @@
                           </a:prstGeom>
                           <a:noFill/>
                           <a:ln>
-                            <a:noFill/>
+                            <a:solidFill>
+                              <a:schemeClr val="tx1"/>
+                            </a:solidFill>
                           </a:ln>
                         </pic:spPr>
                       </pic:pic>
@@ -970,13 +892,7 @@
               </w:drawing>
             </w:r>
           </w:p>
-          <w:p>
-            <w:pPr>
-              <w:rPr>
-                <w:rFonts w:hint="eastAsia"/>
-              </w:rPr>
-            </w:pPr>
-          </w:p>
+          <w:p/>
         </w:tc>
       </w:tr>
       <w:tr>
@@ -1001,13 +917,7 @@
               <w:t>使用的交換群符號</w:t>
             </w:r>
           </w:p>
-          <w:p>
-            <w:pPr>
-              <w:rPr>
-                <w:rFonts w:hint="eastAsia"/>
-              </w:rPr>
-            </w:pPr>
-          </w:p>
+          <w:p/>
           <w:p>
             <w:bookmarkStart w:id="7" w:name="OLE_LINK19"/>
             <w:bookmarkStart w:id="8" w:name="OLE_LINK20"/>
@@ -1110,7 +1020,7 @@
               <w:drawing>
                 <wp:inline distT="0" distB="0" distL="0" distR="0">
                   <wp:extent cx="7200900" cy="228600"/>
-                  <wp:effectExtent l="0" t="0" r="0" b="0"/>
+                  <wp:effectExtent l="19050" t="19050" r="19050" b="19050"/>
                   <wp:docPr id="6" name="圖片 6"/>
                   <wp:cNvGraphicFramePr>
                     <a:graphicFrameLocks xmlns:a="http://schemas.openxmlformats.org/drawingml/2006/main" noChangeAspect="1"/>
@@ -1147,7 +1057,9 @@
                           </a:prstGeom>
                           <a:noFill/>
                           <a:ln>
-                            <a:noFill/>
+                            <a:solidFill>
+                              <a:schemeClr val="tx1"/>
+                            </a:solidFill>
                           </a:ln>
                         </pic:spPr>
                       </pic:pic>
@@ -1157,13 +1069,7 @@
               </w:drawing>
             </w:r>
           </w:p>
-          <w:p>
-            <w:pPr>
-              <w:rPr>
-                <w:rFonts w:hint="eastAsia"/>
-              </w:rPr>
-            </w:pPr>
-          </w:p>
+          <w:p/>
         </w:tc>
       </w:tr>
       <w:tr>
@@ -1190,13 +1096,7 @@
               <w:t>會使用的交換群特性</w:t>
             </w:r>
           </w:p>
-          <w:p>
-            <w:pPr>
-              <w:rPr>
-                <w:rFonts w:hint="eastAsia"/>
-              </w:rPr>
-            </w:pPr>
-          </w:p>
+          <w:p/>
           <w:p>
             <w:bookmarkStart w:id="11" w:name="OLE_LINK11"/>
             <w:bookmarkStart w:id="12" w:name="OLE_LINK12"/>
@@ -1716,12 +1616,11 @@
             <w:bookmarkEnd w:id="11"/>
             <w:bookmarkEnd w:id="12"/>
           </w:p>
-          <w:bookmarkEnd w:id="13"/>
-          <w:bookmarkEnd w:id="14"/>
-          <w:p/>
           <w:p>
             <w:bookmarkStart w:id="19" w:name="OLE_LINK21"/>
             <w:bookmarkStart w:id="20" w:name="OLE_LINK22"/>
+            <w:bookmarkEnd w:id="13"/>
+            <w:bookmarkEnd w:id="14"/>
             <m:oMathPara>
               <m:oMathParaPr>
                 <m:jc m:val="left"/>
@@ -1734,16 +1633,7 @@
                   <w:rPr>
                     <w:rFonts w:ascii="Cambria Math" w:hAnsi="Cambria Math"/>
                   </w:rPr>
-                  <m:t>P+O=</m:t>
-                </m:r>
-                <m:r>
-                  <m:rPr>
-                    <m:sty m:val="p"/>
-                  </m:rPr>
-                  <w:rPr>
-                    <w:rFonts w:ascii="Cambria Math" w:hAnsi="Cambria Math"/>
-                  </w:rPr>
-                  <m:t>P</m:t>
+                  <m:t>P+O=P</m:t>
                 </m:r>
               </m:oMath>
             </m:oMathPara>
@@ -1790,16 +1680,7 @@
                   <w:rPr>
                     <w:rFonts w:ascii="Cambria Math" w:hAnsi="Cambria Math"/>
                   </w:rPr>
-                  <m:t>=P-P=</m:t>
-                </m:r>
-                <m:r>
-                  <m:rPr>
-                    <m:sty m:val="p"/>
-                  </m:rPr>
-                  <w:rPr>
-                    <w:rFonts w:ascii="Cambria Math" w:hAnsi="Cambria Math"/>
-                  </w:rPr>
-                  <m:t>O</m:t>
+                  <m:t>=P-P=O</m:t>
                 </m:r>
               </m:oMath>
             </m:oMathPara>
@@ -1815,6 +1696,33 @@
                     <m:sty m:val="p"/>
                   </m:rPr>
                   <w:rPr>
+                    <w:rFonts w:ascii="Cambria Math" w:hAnsi="Cambria Math" w:hint="eastAsia"/>
+                  </w:rPr>
+                  <m:t>當</m:t>
+                </m:r>
+                <m:r>
+                  <m:rPr>
+                    <m:sty m:val="p"/>
+                  </m:rPr>
+                  <w:rPr>
+                    <w:rFonts w:ascii="Cambria Math" w:hAnsi="Cambria Math"/>
+                  </w:rPr>
+                  <m:t xml:space="preserve"> P≠Q </m:t>
+                </m:r>
+                <m:r>
+                  <m:rPr>
+                    <m:sty m:val="p"/>
+                  </m:rPr>
+                  <w:rPr>
+                    <w:rFonts w:ascii="Cambria Math" w:hAnsi="Cambria Math" w:hint="eastAsia"/>
+                  </w:rPr>
+                  <m:t>時，</m:t>
+                </m:r>
+                <m:r>
+                  <m:rPr>
+                    <m:sty m:val="p"/>
+                  </m:rPr>
+                  <w:rPr>
                     <w:rFonts w:ascii="Cambria Math" w:hAnsi="Cambria Math"/>
                   </w:rPr>
                   <m:t>P+Q+</m:t>
@@ -1846,21 +1754,11 @@
                   <w:rPr>
                     <w:rFonts w:ascii="Cambria Math" w:hAnsi="Cambria Math"/>
                   </w:rPr>
-                  <m:t>=</m:t>
-                </m:r>
-                <m:r>
-                  <m:rPr>
-                    <m:sty m:val="p"/>
-                  </m:rPr>
-                  <w:rPr>
-                    <w:rFonts w:ascii="Cambria Math" w:hAnsi="Cambria Math"/>
-                  </w:rPr>
-                  <m:t>O</m:t>
+                  <m:t>=O</m:t>
                 </m:r>
               </m:oMath>
             </m:oMathPara>
           </w:p>
-          <w:p/>
           <w:p>
             <w:bookmarkStart w:id="21" w:name="OLE_LINK27"/>
             <w:bookmarkStart w:id="22" w:name="OLE_LINK28"/>
@@ -1876,6 +1774,7 @@
                   <w:rPr>
                     <w:rFonts w:ascii="Cambria Math" w:hAnsi="Cambria Math" w:hint="eastAsia"/>
                   </w:rPr>
+                  <w:lastRenderedPageBreak/>
                   <m:t>當</m:t>
                 </m:r>
                 <m:r>
@@ -1932,16 +1831,7 @@
                   <w:rPr>
                     <w:rFonts w:ascii="Cambria Math" w:hAnsi="Cambria Math"/>
                   </w:rPr>
-                  <m:t>=</m:t>
-                </m:r>
-                <m:r>
-                  <m:rPr>
-                    <m:sty m:val="p"/>
-                  </m:rPr>
-                  <w:rPr>
-                    <w:rFonts w:ascii="Cambria Math" w:hAnsi="Cambria Math"/>
-                  </w:rPr>
-                  <m:t>O</m:t>
+                  <m:t>=O</m:t>
                 </m:r>
               </m:oMath>
             </m:oMathPara>
@@ -1956,16 +1846,13 @@
           <w:bookmarkEnd w:id="20"/>
           <w:p/>
           <w:p>
+            <w:bookmarkStart w:id="23" w:name="_GoBack"/>
             <w:r>
-              <w:rPr>
-                <w:noProof/>
-              </w:rPr>
-              <w:lastRenderedPageBreak/>
               <w:drawing>
-                <wp:inline distT="0" distB="0" distL="0" distR="0">
-                  <wp:extent cx="7200900" cy="1600200"/>
-                  <wp:effectExtent l="0" t="0" r="0" b="0"/>
-                  <wp:docPr id="7" name="圖片 7"/>
+                <wp:inline distT="0" distB="0" distL="0" distR="0" wp14:anchorId="7BF022A3" wp14:editId="7A5D5EA6">
+                  <wp:extent cx="7199630" cy="233045"/>
+                  <wp:effectExtent l="19050" t="19050" r="20320" b="14605"/>
+                  <wp:docPr id="2" name="圖片 2"/>
                   <wp:cNvGraphicFramePr>
                     <a:graphicFrameLocks xmlns:a="http://schemas.openxmlformats.org/drawingml/2006/main" noChangeAspect="1"/>
                   </wp:cNvGraphicFramePr>
@@ -1973,35 +1860,86 @@
                     <a:graphicData uri="http://schemas.openxmlformats.org/drawingml/2006/picture">
                       <pic:pic xmlns:pic="http://schemas.openxmlformats.org/drawingml/2006/picture">
                         <pic:nvPicPr>
-                          <pic:cNvPr id="0" name="Picture 7"/>
+                          <pic:cNvPr id="3" name="圖片 2"/>
                           <pic:cNvPicPr>
-                            <a:picLocks noChangeAspect="1" noChangeArrowheads="1"/>
+                            <a:picLocks noChangeAspect="1"/>
                           </pic:cNvPicPr>
                         </pic:nvPicPr>
                         <pic:blipFill>
-                          <a:blip r:embed="rId9" cstate="print">
-                            <a:extLst>
-                              <a:ext uri="{28A0092B-C50C-407E-A947-70E740481C1C}">
-                                <a14:useLocalDpi xmlns:a14="http://schemas.microsoft.com/office/drawing/2010/main" val="0"/>
-                              </a:ext>
-                            </a:extLst>
-                          </a:blip>
-                          <a:srcRect/>
+                          <a:blip r:embed="rId9"/>
                           <a:stretch>
                             <a:fillRect/>
                           </a:stretch>
                         </pic:blipFill>
-                        <pic:spPr bwMode="auto">
+                        <pic:spPr>
                           <a:xfrm>
                             <a:off x="0" y="0"/>
-                            <a:ext cx="7200900" cy="1600200"/>
+                            <a:ext cx="7199630" cy="233045"/>
                           </a:xfrm>
                           <a:prstGeom prst="rect">
                             <a:avLst/>
                           </a:prstGeom>
-                          <a:noFill/>
                           <a:ln>
-                            <a:noFill/>
+                            <a:solidFill>
+                              <a:schemeClr val="tx1"/>
+                            </a:solidFill>
+                          </a:ln>
+                        </pic:spPr>
+                      </pic:pic>
+                    </a:graphicData>
+                  </a:graphic>
+                </wp:inline>
+              </w:drawing>
+            </w:r>
+            <w:bookmarkEnd w:id="23"/>
+          </w:p>
+          <w:p>
+            <w:pPr>
+              <w:rPr>
+                <w:rFonts w:hint="eastAsia"/>
+              </w:rPr>
+            </w:pPr>
+          </w:p>
+          <w:p>
+            <w:r>
+              <w:rPr>
+                <w:noProof/>
+              </w:rPr>
+              <w:drawing>
+                <wp:inline distT="0" distB="0" distL="0" distR="0" wp14:anchorId="08C23D8B" wp14:editId="3945E587">
+                  <wp:extent cx="7199630" cy="1146175"/>
+                  <wp:effectExtent l="19050" t="19050" r="20320" b="15875"/>
+                  <wp:docPr id="1" name="圖片 2"/>
+                  <wp:cNvGraphicFramePr>
+                    <a:graphicFrameLocks xmlns:a="http://schemas.openxmlformats.org/drawingml/2006/main" noChangeAspect="1"/>
+                  </wp:cNvGraphicFramePr>
+                  <a:graphic xmlns:a="http://schemas.openxmlformats.org/drawingml/2006/main">
+                    <a:graphicData uri="http://schemas.openxmlformats.org/drawingml/2006/picture">
+                      <pic:pic xmlns:pic="http://schemas.openxmlformats.org/drawingml/2006/picture">
+                        <pic:nvPicPr>
+                          <pic:cNvPr id="3" name="圖片 2"/>
+                          <pic:cNvPicPr>
+                            <a:picLocks noChangeAspect="1"/>
+                          </pic:cNvPicPr>
+                        </pic:nvPicPr>
+                        <pic:blipFill>
+                          <a:blip r:embed="rId10"/>
+                          <a:stretch>
+                            <a:fillRect/>
+                          </a:stretch>
+                        </pic:blipFill>
+                        <pic:spPr>
+                          <a:xfrm>
+                            <a:off x="0" y="0"/>
+                            <a:ext cx="7199630" cy="1146175"/>
+                          </a:xfrm>
+                          <a:prstGeom prst="rect">
+                            <a:avLst/>
+                          </a:prstGeom>
+                          <a:ln>
+                            <a:solidFill>
+                              <a:schemeClr val="tx1"/>
+                            </a:solidFill>
                           </a:ln>
                         </pic:spPr>
                       </pic:pic>
@@ -2011,13 +1949,7 @@
               </w:drawing>
             </w:r>
           </w:p>
-          <w:p>
-            <w:pPr>
-              <w:rPr>
-                <w:rFonts w:hint="eastAsia"/>
-              </w:rPr>
-            </w:pPr>
-          </w:p>
+          <w:p/>
         </w:tc>
       </w:tr>
       <w:tr>
@@ -2067,16 +1999,10 @@
               <w:t>三點的繪製</w:t>
             </w:r>
           </w:p>
+          <w:p/>
           <w:p>
-            <w:pPr>
-              <w:rPr>
-                <w:rFonts w:hint="eastAsia"/>
-              </w:rPr>
-            </w:pPr>
-          </w:p>
-          <w:p>
-            <w:bookmarkStart w:id="23" w:name="OLE_LINK25"/>
-            <w:bookmarkStart w:id="24" w:name="OLE_LINK26"/>
+            <w:bookmarkStart w:id="24" w:name="OLE_LINK25"/>
+            <w:bookmarkStart w:id="25" w:name="OLE_LINK26"/>
             <m:oMathPara>
               <m:oMathParaPr>
                 <m:jc m:val="left"/>
@@ -2267,16 +2193,7 @@
                   <w:rPr>
                     <w:rFonts w:ascii="Cambria Math" w:hAnsi="Cambria Math" w:hint="eastAsia"/>
                   </w:rPr>
-                  <m:t>的橢圓曲</m:t>
-                </m:r>
-                <m:r>
-                  <m:rPr>
-                    <m:sty m:val="p"/>
-                  </m:rPr>
-                  <w:rPr>
-                    <w:rFonts w:ascii="Cambria Math" w:hAnsi="Cambria Math" w:hint="eastAsia"/>
-                  </w:rPr>
-                  <m:t>線</m:t>
+                  <m:t>的橢圓曲線</m:t>
                 </m:r>
               </m:oMath>
             </m:oMathPara>
@@ -2506,26 +2423,17 @@
                   <w:rPr>
                     <w:rFonts w:ascii="Cambria Math" w:hAnsi="Cambria Math"/>
                   </w:rPr>
-                  <m:t>-</m:t>
-                </m:r>
-                <m:r>
-                  <m:rPr>
-                    <m:sty m:val="p"/>
-                  </m:rPr>
-                  <w:rPr>
-                    <w:rFonts w:ascii="Cambria Math" w:hAnsi="Cambria Math"/>
-                  </w:rPr>
-                  <m:t>x</m:t>
+                  <m:t>-x</m:t>
                 </m:r>
               </m:oMath>
             </m:oMathPara>
           </w:p>
-          <w:bookmarkEnd w:id="23"/>
           <w:bookmarkEnd w:id="24"/>
+          <w:bookmarkEnd w:id="25"/>
           <w:p/>
           <w:p>
-            <w:bookmarkStart w:id="25" w:name="OLE_LINK29"/>
-            <w:bookmarkStart w:id="26" w:name="OLE_LINK30"/>
+            <w:bookmarkStart w:id="26" w:name="OLE_LINK29"/>
+            <w:bookmarkStart w:id="27" w:name="OLE_LINK30"/>
             <m:oMathPara>
               <m:oMathParaPr>
                 <m:jc m:val="left"/>
@@ -2716,16 +2624,7 @@
                   <w:rPr>
                     <w:rFonts w:ascii="Cambria Math" w:hAnsi="Cambria Math" w:hint="eastAsia"/>
                   </w:rPr>
-                  <m:t>的橢圓曲</m:t>
-                </m:r>
-                <m:r>
-                  <m:rPr>
-                    <m:sty m:val="p"/>
-                  </m:rPr>
-                  <w:rPr>
-                    <w:rFonts w:ascii="Cambria Math" w:hAnsi="Cambria Math" w:hint="eastAsia"/>
-                  </w:rPr>
-                  <m:t>線</m:t>
+                  <m:t>的橢圓曲線</m:t>
                 </m:r>
               </m:oMath>
             </m:oMathPara>
@@ -2955,21 +2854,12 @@
                   <w:rPr>
                     <w:rFonts w:ascii="Cambria Math" w:hAnsi="Cambria Math"/>
                   </w:rPr>
-                  <m:t>+x+</m:t>
-                </m:r>
-                <m:r>
-                  <m:rPr>
-                    <m:sty m:val="p"/>
-                  </m:rPr>
-                  <w:rPr>
-                    <w:rFonts w:ascii="Cambria Math" w:hAnsi="Cambria Math"/>
-                  </w:rPr>
-                  <m:t>1</m:t>
+                  <m:t>+x+1</m:t>
                 </m:r>
               </m:oMath>
             </m:oMathPara>
-            <w:bookmarkEnd w:id="25"/>
             <w:bookmarkEnd w:id="26"/>
+            <w:bookmarkEnd w:id="27"/>
           </w:p>
           <w:p/>
           <w:p>
@@ -2980,7 +2870,7 @@
               <w:drawing>
                 <wp:inline distT="0" distB="0" distL="0" distR="0">
                   <wp:extent cx="7200900" cy="685800"/>
-                  <wp:effectExtent l="0" t="0" r="0" b="0"/>
+                  <wp:effectExtent l="19050" t="19050" r="19050" b="19050"/>
                   <wp:docPr id="8" name="圖片 8"/>
                   <wp:cNvGraphicFramePr>
                     <a:graphicFrameLocks xmlns:a="http://schemas.openxmlformats.org/drawingml/2006/main" noChangeAspect="1"/>
@@ -2990,62 +2880,6 @@
                       <pic:pic xmlns:pic="http://schemas.openxmlformats.org/drawingml/2006/picture">
                         <pic:nvPicPr>
                           <pic:cNvPr id="0" name="Picture 8"/>
-                          <pic:cNvPicPr>
-                            <a:picLocks noChangeAspect="1" noChangeArrowheads="1"/>
-                          </pic:cNvPicPr>
-                        </pic:nvPicPr>
-                        <pic:blipFill>
-                          <a:blip r:embed="rId10" cstate="print">
-                            <a:extLst>
-                              <a:ext uri="{28A0092B-C50C-407E-A947-70E740481C1C}">
-                                <a14:useLocalDpi xmlns:a14="http://schemas.microsoft.com/office/drawing/2010/main" val="0"/>
-                              </a:ext>
-                            </a:extLst>
-                          </a:blip>
-                          <a:srcRect/>
-                          <a:stretch>
-                            <a:fillRect/>
-                          </a:stretch>
-                        </pic:blipFill>
-                        <pic:spPr bwMode="auto">
-                          <a:xfrm>
-                            <a:off x="0" y="0"/>
-                            <a:ext cx="7200900" cy="685800"/>
-                          </a:xfrm>
-                          <a:prstGeom prst="rect">
-                            <a:avLst/>
-                          </a:prstGeom>
-                          <a:noFill/>
-                          <a:ln>
-                            <a:noFill/>
-                          </a:ln>
-                        </pic:spPr>
-                      </pic:pic>
-                    </a:graphicData>
-                  </a:graphic>
-                </wp:inline>
-              </w:drawing>
-            </w:r>
-          </w:p>
-          <w:p/>
-          <w:p>
-            <w:r>
-              <w:rPr>
-                <w:noProof/>
-              </w:rPr>
-              <w:drawing>
-                <wp:inline distT="0" distB="0" distL="0" distR="0">
-                  <wp:extent cx="7200900" cy="685800"/>
-                  <wp:effectExtent l="0" t="0" r="0" b="0"/>
-                  <wp:docPr id="9" name="圖片 9"/>
-                  <wp:cNvGraphicFramePr>
-                    <a:graphicFrameLocks xmlns:a="http://schemas.openxmlformats.org/drawingml/2006/main" noChangeAspect="1"/>
-                  </wp:cNvGraphicFramePr>
-                  <a:graphic xmlns:a="http://schemas.openxmlformats.org/drawingml/2006/main">
-                    <a:graphicData uri="http://schemas.openxmlformats.org/drawingml/2006/picture">
-                      <pic:pic xmlns:pic="http://schemas.openxmlformats.org/drawingml/2006/picture">
-                        <pic:nvPicPr>
-                          <pic:cNvPr id="0" name="Picture 9"/>
                           <pic:cNvPicPr>
                             <a:picLocks noChangeAspect="1" noChangeArrowheads="1"/>
                           </pic:cNvPicPr>
@@ -3073,7 +2907,9 @@
                           </a:prstGeom>
                           <a:noFill/>
                           <a:ln>
-                            <a:noFill/>
+                            <a:solidFill>
+                              <a:schemeClr val="tx1"/>
+                            </a:solidFill>
                           </a:ln>
                         </pic:spPr>
                       </pic:pic>
@@ -3083,13 +2919,65 @@
               </w:drawing>
             </w:r>
           </w:p>
+          <w:p/>
           <w:p>
-            <w:pPr>
+            <w:r>
               <w:rPr>
-                <w:rFonts w:hint="eastAsia"/>
+                <w:noProof/>
               </w:rPr>
-            </w:pPr>
+              <w:drawing>
+                <wp:inline distT="0" distB="0" distL="0" distR="0">
+                  <wp:extent cx="7200900" cy="685800"/>
+                  <wp:effectExtent l="19050" t="19050" r="19050" b="19050"/>
+                  <wp:docPr id="9" name="圖片 9"/>
+                  <wp:cNvGraphicFramePr>
+                    <a:graphicFrameLocks xmlns:a="http://schemas.openxmlformats.org/drawingml/2006/main" noChangeAspect="1"/>
+                  </wp:cNvGraphicFramePr>
+                  <a:graphic xmlns:a="http://schemas.openxmlformats.org/drawingml/2006/main">
+                    <a:graphicData uri="http://schemas.openxmlformats.org/drawingml/2006/picture">
+                      <pic:pic xmlns:pic="http://schemas.openxmlformats.org/drawingml/2006/picture">
+                        <pic:nvPicPr>
+                          <pic:cNvPr id="0" name="Picture 9"/>
+                          <pic:cNvPicPr>
+                            <a:picLocks noChangeAspect="1" noChangeArrowheads="1"/>
+                          </pic:cNvPicPr>
+                        </pic:nvPicPr>
+                        <pic:blipFill>
+                          <a:blip r:embed="rId12" cstate="print">
+                            <a:extLst>
+                              <a:ext uri="{28A0092B-C50C-407E-A947-70E740481C1C}">
+                                <a14:useLocalDpi xmlns:a14="http://schemas.microsoft.com/office/drawing/2010/main" val="0"/>
+                              </a:ext>
+                            </a:extLst>
+                          </a:blip>
+                          <a:srcRect/>
+                          <a:stretch>
+                            <a:fillRect/>
+                          </a:stretch>
+                        </pic:blipFill>
+                        <pic:spPr bwMode="auto">
+                          <a:xfrm>
+                            <a:off x="0" y="0"/>
+                            <a:ext cx="7200900" cy="685800"/>
+                          </a:xfrm>
+                          <a:prstGeom prst="rect">
+                            <a:avLst/>
+                          </a:prstGeom>
+                          <a:noFill/>
+                          <a:ln>
+                            <a:solidFill>
+                              <a:schemeClr val="tx1"/>
+                            </a:solidFill>
+                          </a:ln>
+                        </pic:spPr>
+                      </pic:pic>
+                    </a:graphicData>
+                  </a:graphic>
+                </wp:inline>
+              </w:drawing>
+            </w:r>
           </w:p>
+          <w:p/>
         </w:tc>
       </w:tr>
       <w:tr>
@@ -3098,8 +2986,8 @@
             <w:tcW w:w="11328" w:type="dxa"/>
           </w:tcPr>
           <w:p>
-            <w:bookmarkStart w:id="27" w:name="OLE_LINK23"/>
-            <w:bookmarkStart w:id="28" w:name="OLE_LINK24"/>
+            <w:bookmarkStart w:id="28" w:name="OLE_LINK23"/>
+            <w:bookmarkStart w:id="29" w:name="OLE_LINK24"/>
             <w:r>
               <w:rPr>
                 <w:rFonts w:hint="eastAsia"/>
@@ -3127,21 +3015,15 @@
               </w:rPr>
               <w:t>點的加法</w:t>
             </w:r>
-            <w:bookmarkEnd w:id="27"/>
             <w:bookmarkEnd w:id="28"/>
+            <w:bookmarkEnd w:id="29"/>
           </w:p>
+          <w:p/>
           <w:p>
-            <w:pPr>
-              <w:rPr>
-                <w:rFonts w:hint="eastAsia"/>
-              </w:rPr>
-            </w:pPr>
-          </w:p>
-          <w:p>
-            <w:bookmarkStart w:id="29" w:name="OLE_LINK31"/>
-            <w:bookmarkStart w:id="30" w:name="OLE_LINK32"/>
-            <w:bookmarkStart w:id="31" w:name="OLE_LINK33"/>
-            <w:bookmarkStart w:id="32" w:name="OLE_LINK34"/>
+            <w:bookmarkStart w:id="30" w:name="OLE_LINK33"/>
+            <w:bookmarkStart w:id="31" w:name="OLE_LINK34"/>
+            <w:bookmarkStart w:id="32" w:name="OLE_LINK31"/>
+            <w:bookmarkStart w:id="33" w:name="OLE_LINK32"/>
             <m:oMathPara>
               <m:oMathParaPr>
                 <m:jc m:val="left"/>
@@ -3246,21 +3128,12 @@
                   <w:rPr>
                     <w:rFonts w:ascii="Cambria Math" w:hAnsi="Cambria Math" w:hint="eastAsia"/>
                   </w:rPr>
-                  <m:t>）三點共線，所</m:t>
-                </m:r>
-                <m:r>
-                  <m:rPr>
-                    <m:sty m:val="p"/>
-                  </m:rPr>
-                  <w:rPr>
-                    <w:rFonts w:ascii="Cambria Math" w:hAnsi="Cambria Math" w:hint="eastAsia"/>
-                  </w:rPr>
-                  <m:t>以</m:t>
+                  <m:t>）三點共線，所以</m:t>
                 </m:r>
               </m:oMath>
             </m:oMathPara>
+            <w:bookmarkEnd w:id="30"/>
             <w:bookmarkEnd w:id="31"/>
-            <w:bookmarkEnd w:id="32"/>
           </w:p>
           <w:p>
             <m:oMathPara>
@@ -4074,13 +3947,8 @@
             </m:oMathPara>
           </w:p>
           <w:p>
-            <w:pPr>
-              <w:rPr>
-                <w:rFonts w:hint="eastAsia"/>
-              </w:rPr>
-            </w:pPr>
-            <w:bookmarkStart w:id="33" w:name="OLE_LINK35"/>
-            <w:bookmarkStart w:id="34" w:name="OLE_LINK36"/>
+            <w:bookmarkStart w:id="34" w:name="OLE_LINK35"/>
+            <w:bookmarkStart w:id="35" w:name="OLE_LINK36"/>
             <m:oMathPara>
               <m:oMathParaPr>
                 <m:jc m:val="left"/>
@@ -4197,11 +4065,11 @@
                 </m:d>
               </m:oMath>
             </m:oMathPara>
-            <w:bookmarkEnd w:id="33"/>
             <w:bookmarkEnd w:id="34"/>
+            <w:bookmarkEnd w:id="35"/>
           </w:p>
-          <w:bookmarkEnd w:id="29"/>
-          <w:bookmarkEnd w:id="30"/>
+          <w:bookmarkEnd w:id="32"/>
+          <w:bookmarkEnd w:id="33"/>
           <w:p/>
           <w:p>
             <w:r>
@@ -4212,7 +4080,7 @@
               <w:drawing>
                 <wp:inline distT="0" distB="0" distL="0" distR="0">
                   <wp:extent cx="7200900" cy="2057400"/>
-                  <wp:effectExtent l="0" t="0" r="0" b="0"/>
+                  <wp:effectExtent l="19050" t="19050" r="19050" b="19050"/>
                   <wp:docPr id="10" name="圖片 10"/>
                   <wp:cNvGraphicFramePr>
                     <a:graphicFrameLocks xmlns:a="http://schemas.openxmlformats.org/drawingml/2006/main" noChangeAspect="1"/>
@@ -4227,7 +4095,7 @@
                           </pic:cNvPicPr>
                         </pic:nvPicPr>
                         <pic:blipFill>
-                          <a:blip r:embed="rId12" cstate="print">
+                          <a:blip r:embed="rId13" cstate="print">
                             <a:extLst>
                               <a:ext uri="{28A0092B-C50C-407E-A947-70E740481C1C}">
                                 <a14:useLocalDpi xmlns:a14="http://schemas.microsoft.com/office/drawing/2010/main" val="0"/>
@@ -4249,7 +4117,9 @@
                           </a:prstGeom>
                           <a:noFill/>
                           <a:ln>
-                            <a:noFill/>
+                            <a:solidFill>
+                              <a:schemeClr val="tx1"/>
+                            </a:solidFill>
                           </a:ln>
                         </pic:spPr>
                       </pic:pic>
@@ -4268,8 +4138,8 @@
             <w:tcW w:w="11328" w:type="dxa"/>
           </w:tcPr>
           <w:p>
-            <w:bookmarkStart w:id="35" w:name="OLE_LINK37"/>
-            <w:bookmarkStart w:id="36" w:name="OLE_LINK38"/>
+            <w:bookmarkStart w:id="36" w:name="OLE_LINK37"/>
+            <w:bookmarkStart w:id="37" w:name="OLE_LINK38"/>
             <w:r>
               <w:rPr>
                 <w:rFonts w:hint="eastAsia"/>
@@ -4292,16 +4162,10 @@
               </w:rPr>
               <w:t>點的乘法</w:t>
             </w:r>
-            <w:bookmarkEnd w:id="35"/>
             <w:bookmarkEnd w:id="36"/>
+            <w:bookmarkEnd w:id="37"/>
           </w:p>
-          <w:p>
-            <w:pPr>
-              <w:rPr>
-                <w:rFonts w:hint="eastAsia"/>
-              </w:rPr>
-            </w:pPr>
-          </w:p>
+          <w:p/>
           <w:p>
             <m:oMathPara>
               <m:oMathParaPr>
@@ -4315,16 +4179,7 @@
                   <w:rPr>
                     <w:rFonts w:ascii="Cambria Math" w:hAnsi="Cambria Math"/>
                   </w:rPr>
-                  <m:t>t×P=P+P+</m:t>
-                </m:r>
-                <m:r>
-                  <m:rPr>
-                    <m:sty m:val="p"/>
-                  </m:rPr>
-                  <w:rPr>
-                    <w:rFonts w:ascii="Cambria Math" w:hAnsi="Cambria Math"/>
-                  </w:rPr>
-                  <m:t>⋯</m:t>
+                  <m:t>t×P=P+P+⋯</m:t>
                 </m:r>
               </m:oMath>
             </m:oMathPara>
@@ -4338,7 +4193,7 @@
               <w:drawing>
                 <wp:inline distT="0" distB="0" distL="0" distR="0">
                   <wp:extent cx="7200900" cy="228600"/>
-                  <wp:effectExtent l="0" t="0" r="0" b="0"/>
+                  <wp:effectExtent l="19050" t="19050" r="19050" b="19050"/>
                   <wp:docPr id="11" name="圖片 11"/>
                   <wp:cNvGraphicFramePr>
                     <a:graphicFrameLocks xmlns:a="http://schemas.openxmlformats.org/drawingml/2006/main" noChangeAspect="1"/>
@@ -4353,7 +4208,7 @@
                           </pic:cNvPicPr>
                         </pic:nvPicPr>
                         <pic:blipFill>
-                          <a:blip r:embed="rId13" cstate="print">
+                          <a:blip r:embed="rId14" cstate="print">
                             <a:extLst>
                               <a:ext uri="{28A0092B-C50C-407E-A947-70E740481C1C}">
                                 <a14:useLocalDpi xmlns:a14="http://schemas.microsoft.com/office/drawing/2010/main" val="0"/>
@@ -4375,7 +4230,9 @@
                           </a:prstGeom>
                           <a:noFill/>
                           <a:ln>
-                            <a:noFill/>
+                            <a:solidFill>
+                              <a:schemeClr val="tx1"/>
+                            </a:solidFill>
                           </a:ln>
                         </pic:spPr>
                       </pic:pic>
@@ -4385,13 +4242,7 @@
               </w:drawing>
             </w:r>
           </w:p>
-          <w:p>
-            <w:pPr>
-              <w:rPr>
-                <w:rFonts w:hint="eastAsia"/>
-              </w:rPr>
-            </w:pPr>
-          </w:p>
+          <w:p/>
         </w:tc>
       </w:tr>
       <w:tr>
@@ -4400,8 +4251,8 @@
             <w:tcW w:w="11328" w:type="dxa"/>
           </w:tcPr>
           <w:p>
-            <w:bookmarkStart w:id="37" w:name="OLE_LINK41"/>
-            <w:bookmarkStart w:id="38" w:name="OLE_LINK42"/>
+            <w:bookmarkStart w:id="38" w:name="OLE_LINK41"/>
+            <w:bookmarkStart w:id="39" w:name="OLE_LINK42"/>
             <w:r>
               <w:rPr>
                 <w:rFonts w:hint="eastAsia"/>
@@ -4409,18 +4260,12 @@
               <w:t>質數體的特性</w:t>
             </w:r>
           </w:p>
-          <w:bookmarkEnd w:id="37"/>
           <w:bookmarkEnd w:id="38"/>
+          <w:bookmarkEnd w:id="39"/>
+          <w:p/>
           <w:p>
-            <w:pPr>
-              <w:rPr>
-                <w:rFonts w:hint="eastAsia"/>
-              </w:rPr>
-            </w:pPr>
-          </w:p>
-          <w:p>
-            <w:bookmarkStart w:id="39" w:name="OLE_LINK43"/>
-            <w:bookmarkStart w:id="40" w:name="OLE_LINK44"/>
+            <w:bookmarkStart w:id="40" w:name="OLE_LINK43"/>
+            <w:bookmarkStart w:id="41" w:name="OLE_LINK44"/>
             <m:oMathPara>
               <m:oMathParaPr>
                 <m:jc m:val="left"/>
@@ -4462,25 +4307,16 @@
                   <w:rPr>
                     <w:rFonts w:ascii="Cambria Math" w:hAnsi="Cambria Math"/>
                   </w:rPr>
-                  <m:t>, p=prime numbe</m:t>
-                </m:r>
-                <m:r>
-                  <m:rPr>
-                    <m:sty m:val="p"/>
-                  </m:rPr>
-                  <w:rPr>
-                    <w:rFonts w:ascii="Cambria Math" w:hAnsi="Cambria Math"/>
-                  </w:rPr>
-                  <m:t>r</m:t>
+                  <m:t>, p=prime number</m:t>
                 </m:r>
               </m:oMath>
             </m:oMathPara>
-            <w:bookmarkEnd w:id="39"/>
             <w:bookmarkEnd w:id="40"/>
+            <w:bookmarkEnd w:id="41"/>
           </w:p>
           <w:p/>
-          <w:bookmarkStart w:id="41" w:name="OLE_LINK45"/>
-          <w:bookmarkStart w:id="42" w:name="OLE_LINK46"/>
+          <w:bookmarkStart w:id="42" w:name="OLE_LINK45"/>
+          <w:bookmarkStart w:id="43" w:name="OLE_LINK46"/>
           <w:p>
             <m:oMathPara>
               <m:oMathParaPr>
@@ -4580,12 +4416,12 @@
                 </m:d>
               </m:oMath>
             </m:oMathPara>
-            <w:bookmarkEnd w:id="41"/>
             <w:bookmarkEnd w:id="42"/>
+            <w:bookmarkEnd w:id="43"/>
           </w:p>
           <w:p/>
-          <w:bookmarkStart w:id="43" w:name="OLE_LINK47"/>
-          <w:bookmarkStart w:id="44" w:name="OLE_LINK48"/>
+          <w:bookmarkStart w:id="44" w:name="OLE_LINK47"/>
+          <w:bookmarkStart w:id="45" w:name="OLE_LINK48"/>
           <w:p>
             <m:oMathPara>
               <m:oMathParaPr>
@@ -5222,8 +5058,8 @@
                 </m:d>
               </m:oMath>
             </m:oMathPara>
-            <w:bookmarkEnd w:id="43"/>
             <w:bookmarkEnd w:id="44"/>
+            <w:bookmarkEnd w:id="45"/>
           </w:p>
           <w:p/>
           <w:p>
@@ -5234,7 +5070,7 @@
               <w:drawing>
                 <wp:inline distT="0" distB="0" distL="0" distR="0">
                   <wp:extent cx="7200900" cy="228600"/>
-                  <wp:effectExtent l="0" t="0" r="0" b="0"/>
+                  <wp:effectExtent l="19050" t="19050" r="19050" b="19050"/>
                   <wp:docPr id="12" name="圖片 12"/>
                   <wp:cNvGraphicFramePr>
                     <a:graphicFrameLocks xmlns:a="http://schemas.openxmlformats.org/drawingml/2006/main" noChangeAspect="1"/>
@@ -5244,62 +5080,6 @@
                       <pic:pic xmlns:pic="http://schemas.openxmlformats.org/drawingml/2006/picture">
                         <pic:nvPicPr>
                           <pic:cNvPr id="0" name="Picture 12"/>
-                          <pic:cNvPicPr>
-                            <a:picLocks noChangeAspect="1" noChangeArrowheads="1"/>
-                          </pic:cNvPicPr>
-                        </pic:nvPicPr>
-                        <pic:blipFill>
-                          <a:blip r:embed="rId14" cstate="print">
-                            <a:extLst>
-                              <a:ext uri="{28A0092B-C50C-407E-A947-70E740481C1C}">
-                                <a14:useLocalDpi xmlns:a14="http://schemas.microsoft.com/office/drawing/2010/main" val="0"/>
-                              </a:ext>
-                            </a:extLst>
-                          </a:blip>
-                          <a:srcRect/>
-                          <a:stretch>
-                            <a:fillRect/>
-                          </a:stretch>
-                        </pic:blipFill>
-                        <pic:spPr bwMode="auto">
-                          <a:xfrm>
-                            <a:off x="0" y="0"/>
-                            <a:ext cx="7200900" cy="228600"/>
-                          </a:xfrm>
-                          <a:prstGeom prst="rect">
-                            <a:avLst/>
-                          </a:prstGeom>
-                          <a:noFill/>
-                          <a:ln>
-                            <a:noFill/>
-                          </a:ln>
-                        </pic:spPr>
-                      </pic:pic>
-                    </a:graphicData>
-                  </a:graphic>
-                </wp:inline>
-              </w:drawing>
-            </w:r>
-          </w:p>
-          <w:p/>
-          <w:p>
-            <w:r>
-              <w:rPr>
-                <w:noProof/>
-              </w:rPr>
-              <w:drawing>
-                <wp:inline distT="0" distB="0" distL="0" distR="0">
-                  <wp:extent cx="7200900" cy="228600"/>
-                  <wp:effectExtent l="0" t="0" r="0" b="0"/>
-                  <wp:docPr id="13" name="圖片 13"/>
-                  <wp:cNvGraphicFramePr>
-                    <a:graphicFrameLocks xmlns:a="http://schemas.openxmlformats.org/drawingml/2006/main" noChangeAspect="1"/>
-                  </wp:cNvGraphicFramePr>
-                  <a:graphic xmlns:a="http://schemas.openxmlformats.org/drawingml/2006/main">
-                    <a:graphicData uri="http://schemas.openxmlformats.org/drawingml/2006/picture">
-                      <pic:pic xmlns:pic="http://schemas.openxmlformats.org/drawingml/2006/picture">
-                        <pic:nvPicPr>
-                          <pic:cNvPr id="0" name="Picture 13"/>
                           <pic:cNvPicPr>
                             <a:picLocks noChangeAspect="1" noChangeArrowheads="1"/>
                           </pic:cNvPicPr>
@@ -5327,7 +5107,67 @@
                           </a:prstGeom>
                           <a:noFill/>
                           <a:ln>
-                            <a:noFill/>
+                            <a:solidFill>
+                              <a:schemeClr val="tx1"/>
+                            </a:solidFill>
+                          </a:ln>
+                        </pic:spPr>
+                      </pic:pic>
+                    </a:graphicData>
+                  </a:graphic>
+                </wp:inline>
+              </w:drawing>
+            </w:r>
+          </w:p>
+          <w:p/>
+          <w:p>
+            <w:r>
+              <w:rPr>
+                <w:noProof/>
+              </w:rPr>
+              <w:drawing>
+                <wp:inline distT="0" distB="0" distL="0" distR="0">
+                  <wp:extent cx="7200900" cy="228600"/>
+                  <wp:effectExtent l="19050" t="19050" r="19050" b="19050"/>
+                  <wp:docPr id="13" name="圖片 13"/>
+                  <wp:cNvGraphicFramePr>
+                    <a:graphicFrameLocks xmlns:a="http://schemas.openxmlformats.org/drawingml/2006/main" noChangeAspect="1"/>
+                  </wp:cNvGraphicFramePr>
+                  <a:graphic xmlns:a="http://schemas.openxmlformats.org/drawingml/2006/main">
+                    <a:graphicData uri="http://schemas.openxmlformats.org/drawingml/2006/picture">
+                      <pic:pic xmlns:pic="http://schemas.openxmlformats.org/drawingml/2006/picture">
+                        <pic:nvPicPr>
+                          <pic:cNvPr id="0" name="Picture 13"/>
+                          <pic:cNvPicPr>
+                            <a:picLocks noChangeAspect="1" noChangeArrowheads="1"/>
+                          </pic:cNvPicPr>
+                        </pic:nvPicPr>
+                        <pic:blipFill>
+                          <a:blip r:embed="rId16" cstate="print">
+                            <a:extLst>
+                              <a:ext uri="{28A0092B-C50C-407E-A947-70E740481C1C}">
+                                <a14:useLocalDpi xmlns:a14="http://schemas.microsoft.com/office/drawing/2010/main" val="0"/>
+                              </a:ext>
+                            </a:extLst>
+                          </a:blip>
+                          <a:srcRect/>
+                          <a:stretch>
+                            <a:fillRect/>
+                          </a:stretch>
+                        </pic:blipFill>
+                        <pic:spPr bwMode="auto">
+                          <a:xfrm>
+                            <a:off x="0" y="0"/>
+                            <a:ext cx="7200900" cy="228600"/>
+                          </a:xfrm>
+                          <a:prstGeom prst="rect">
+                            <a:avLst/>
+                          </a:prstGeom>
+                          <a:noFill/>
+                          <a:ln>
+                            <a:solidFill>
+                              <a:schemeClr val="tx1"/>
+                            </a:solidFill>
                           </a:ln>
                         </pic:spPr>
                       </pic:pic>
@@ -5346,7 +5186,7 @@
               <w:drawing>
                 <wp:inline distT="0" distB="0" distL="0" distR="0">
                   <wp:extent cx="7200900" cy="685800"/>
-                  <wp:effectExtent l="0" t="0" r="0" b="0"/>
+                  <wp:effectExtent l="19050" t="19050" r="19050" b="19050"/>
                   <wp:docPr id="14" name="圖片 14"/>
                   <wp:cNvGraphicFramePr>
                     <a:graphicFrameLocks xmlns:a="http://schemas.openxmlformats.org/drawingml/2006/main" noChangeAspect="1"/>
@@ -5361,7 +5201,7 @@
                           </pic:cNvPicPr>
                         </pic:nvPicPr>
                         <pic:blipFill>
-                          <a:blip r:embed="rId16" cstate="print">
+                          <a:blip r:embed="rId17" cstate="print">
                             <a:extLst>
                               <a:ext uri="{28A0092B-C50C-407E-A947-70E740481C1C}">
                                 <a14:useLocalDpi xmlns:a14="http://schemas.microsoft.com/office/drawing/2010/main" val="0"/>
@@ -5383,7 +5223,9 @@
                           </a:prstGeom>
                           <a:noFill/>
                           <a:ln>
-                            <a:noFill/>
+                            <a:solidFill>
+                              <a:schemeClr val="tx1"/>
+                            </a:solidFill>
                           </a:ln>
                         </pic:spPr>
                       </pic:pic>
@@ -5393,13 +5235,7 @@
               </w:drawing>
             </w:r>
           </w:p>
-          <w:p>
-            <w:pPr>
-              <w:rPr>
-                <w:rFonts w:hint="eastAsia"/>
-              </w:rPr>
-            </w:pPr>
-          </w:p>
+          <w:p/>
         </w:tc>
       </w:tr>
       <w:tr>
@@ -5430,21 +5266,10 @@
               </m:oMath>
             </m:oMathPara>
           </w:p>
+          <w:p/>
+          <w:bookmarkStart w:id="46" w:name="OLE_LINK49"/>
+          <w:bookmarkStart w:id="47" w:name="OLE_LINK50"/>
           <w:p>
-            <w:pPr>
-              <w:rPr>
-                <w:rFonts w:hint="eastAsia"/>
-              </w:rPr>
-            </w:pPr>
-          </w:p>
-          <w:bookmarkStart w:id="45" w:name="OLE_LINK49"/>
-          <w:bookmarkStart w:id="46" w:name="OLE_LINK50"/>
-          <w:p>
-            <w:pPr>
-              <w:rPr>
-                <w:rFonts w:hint="eastAsia"/>
-              </w:rPr>
-            </w:pPr>
             <m:oMathPara>
               <m:oMathParaPr>
                 <m:jc m:val="left"/>
@@ -5806,16 +5631,7 @@
                   <w:rPr>
                     <w:rFonts w:ascii="Cambria Math" w:hAnsi="Cambria Math"/>
                   </w:rPr>
-                  <m:t xml:space="preserve"> mod </m:t>
-                </m:r>
-                <m:r>
-                  <m:rPr>
-                    <m:sty m:val="p"/>
-                  </m:rPr>
-                  <w:rPr>
-                    <w:rFonts w:ascii="Cambria Math" w:hAnsi="Cambria Math"/>
-                  </w:rPr>
-                  <m:t>p</m:t>
+                  <m:t xml:space="preserve"> mod p</m:t>
                 </m:r>
               </m:oMath>
             </m:oMathPara>
@@ -5833,6 +5649,7 @@
                   <w:rPr>
                     <w:rFonts w:ascii="Cambria Math" w:hAnsi="Cambria Math"/>
                   </w:rPr>
+                  <w:lastRenderedPageBreak/>
                   <m:t>→</m:t>
                 </m:r>
                 <m:d>
@@ -5944,33 +5761,23 @@
                   <w:rPr>
                     <w:rFonts w:ascii="Cambria Math" w:hAnsi="Cambria Math"/>
                   </w:rPr>
-                  <m:t xml:space="preserve"> mod 1</m:t>
-                </m:r>
-                <m:r>
-                  <m:rPr>
-                    <m:sty m:val="p"/>
-                  </m:rPr>
-                  <w:rPr>
-                    <w:rFonts w:ascii="Cambria Math" w:hAnsi="Cambria Math"/>
-                  </w:rPr>
-                  <m:t>3</m:t>
+                  <m:t xml:space="preserve"> mod 13</m:t>
                 </m:r>
               </m:oMath>
             </m:oMathPara>
           </w:p>
-          <w:bookmarkEnd w:id="45"/>
           <w:bookmarkEnd w:id="46"/>
+          <w:bookmarkEnd w:id="47"/>
           <w:p/>
           <w:p>
             <w:r>
               <w:rPr>
                 <w:noProof/>
               </w:rPr>
-              <w:lastRenderedPageBreak/>
               <w:drawing>
                 <wp:inline distT="0" distB="0" distL="0" distR="0">
                   <wp:extent cx="7200900" cy="914400"/>
-                  <wp:effectExtent l="0" t="0" r="0" b="0"/>
+                  <wp:effectExtent l="19050" t="19050" r="19050" b="19050"/>
                   <wp:docPr id="15" name="圖片 15"/>
                   <wp:cNvGraphicFramePr>
                     <a:graphicFrameLocks xmlns:a="http://schemas.openxmlformats.org/drawingml/2006/main" noChangeAspect="1"/>
@@ -5980,347 +5787,6 @@
                       <pic:pic xmlns:pic="http://schemas.openxmlformats.org/drawingml/2006/picture">
                         <pic:nvPicPr>
                           <pic:cNvPr id="0" name="Picture 15"/>
-                          <pic:cNvPicPr>
-                            <a:picLocks noChangeAspect="1" noChangeArrowheads="1"/>
-                          </pic:cNvPicPr>
-                        </pic:nvPicPr>
-                        <pic:blipFill>
-                          <a:blip r:embed="rId17" cstate="print">
-                            <a:extLst>
-                              <a:ext uri="{28A0092B-C50C-407E-A947-70E740481C1C}">
-                                <a14:useLocalDpi xmlns:a14="http://schemas.microsoft.com/office/drawing/2010/main" val="0"/>
-                              </a:ext>
-                            </a:extLst>
-                          </a:blip>
-                          <a:srcRect/>
-                          <a:stretch>
-                            <a:fillRect/>
-                          </a:stretch>
-                        </pic:blipFill>
-                        <pic:spPr bwMode="auto">
-                          <a:xfrm>
-                            <a:off x="0" y="0"/>
-                            <a:ext cx="7200900" cy="914400"/>
-                          </a:xfrm>
-                          <a:prstGeom prst="rect">
-                            <a:avLst/>
-                          </a:prstGeom>
-                          <a:noFill/>
-                          <a:ln>
-                            <a:noFill/>
-                          </a:ln>
-                        </pic:spPr>
-                      </pic:pic>
-                    </a:graphicData>
-                  </a:graphic>
-                </wp:inline>
-              </w:drawing>
-            </w:r>
-          </w:p>
-          <w:p>
-            <w:pPr>
-              <w:rPr>
-                <w:rFonts w:hint="eastAsia"/>
-              </w:rPr>
-            </w:pPr>
-          </w:p>
-        </w:tc>
-      </w:tr>
-      <w:tr>
-        <w:tc>
-          <w:tcPr>
-            <w:tcW w:w="11328" w:type="dxa"/>
-          </w:tcPr>
-          <w:p>
-            <w:pPr>
-              <w:rPr>
-                <w:rFonts w:hint="eastAsia"/>
-              </w:rPr>
-            </w:pPr>
-          </w:p>
-        </w:tc>
-      </w:tr>
-      <w:tr>
-        <w:tc>
-          <w:tcPr>
-            <w:tcW w:w="11328" w:type="dxa"/>
-          </w:tcPr>
-          <w:p>
-            <w:bookmarkStart w:id="47" w:name="OLE_LINK51"/>
-            <w:bookmarkStart w:id="48" w:name="OLE_LINK52"/>
-            <w:r>
-              <w:rPr>
-                <w:rFonts w:hint="eastAsia"/>
-              </w:rPr>
-              <w:t>測試（</w:t>
-            </w:r>
-            <w:r>
-              <w:rPr>
-                <w:rFonts w:hint="eastAsia"/>
-              </w:rPr>
-              <w:t>1</w:t>
-            </w:r>
-            <w:r>
-              <w:t>, 4</w:t>
-            </w:r>
-            <w:r>
-              <w:rPr>
-                <w:rFonts w:hint="eastAsia"/>
-              </w:rPr>
-              <w:t>）</w:t>
-            </w:r>
-          </w:p>
-          <w:bookmarkEnd w:id="47"/>
-          <w:bookmarkEnd w:id="48"/>
-          <w:p>
-            <w:pPr>
-              <w:rPr>
-                <w:rFonts w:hint="eastAsia"/>
-              </w:rPr>
-            </w:pPr>
-          </w:p>
-          <w:p>
-            <w:bookmarkStart w:id="49" w:name="OLE_LINK53"/>
-            <w:bookmarkStart w:id="50" w:name="OLE_LINK54"/>
-            <m:oMathPara>
-              <m:oMathParaPr>
-                <m:jc m:val="left"/>
-              </m:oMathParaPr>
-              <m:oMath>
-                <m:r>
-                  <m:rPr>
-                    <m:sty m:val="p"/>
-                  </m:rPr>
-                  <w:rPr>
-                    <w:rFonts w:ascii="Cambria Math" w:hAnsi="Cambria Math"/>
-                  </w:rPr>
-                  <m:t>x=1, y=</m:t>
-                </m:r>
-                <m:r>
-                  <m:rPr>
-                    <m:sty m:val="p"/>
-                  </m:rPr>
-                  <w:rPr>
-                    <w:rFonts w:ascii="Cambria Math" w:hAnsi="Cambria Math"/>
-                  </w:rPr>
-                  <m:t>4</m:t>
-                </m:r>
-              </m:oMath>
-            </m:oMathPara>
-          </w:p>
-          <w:p>
-            <m:oMathPara>
-              <m:oMathParaPr>
-                <m:jc m:val="left"/>
-              </m:oMathParaPr>
-              <m:oMath>
-                <m:r>
-                  <m:rPr>
-                    <m:sty m:val="p"/>
-                  </m:rPr>
-                  <w:rPr>
-                    <w:rFonts w:ascii="Cambria Math" w:hAnsi="Cambria Math"/>
-                  </w:rPr>
-                  <m:t>→</m:t>
-                </m:r>
-                <m:d>
-                  <m:dPr>
-                    <m:ctrlPr>
-                      <w:rPr>
-                        <w:rFonts w:ascii="Cambria Math" w:hAnsi="Cambria Math"/>
-                      </w:rPr>
-                    </m:ctrlPr>
-                  </m:dPr>
-                  <m:e>
-                    <m:sSup>
-                      <m:sSupPr>
-                        <m:ctrlPr>
-                          <w:rPr>
-                            <w:rFonts w:ascii="Cambria Math" w:hAnsi="Cambria Math"/>
-                          </w:rPr>
-                        </m:ctrlPr>
-                      </m:sSupPr>
-                      <m:e>
-                        <m:r>
-                          <m:rPr>
-                            <m:sty m:val="p"/>
-                          </m:rPr>
-                          <w:rPr>
-                            <w:rFonts w:ascii="Cambria Math" w:hAnsi="Cambria Math"/>
-                          </w:rPr>
-                          <m:t>4</m:t>
-                        </m:r>
-                      </m:e>
-                      <m:sup>
-                        <m:r>
-                          <m:rPr>
-                            <m:sty m:val="p"/>
-                          </m:rPr>
-                          <w:rPr>
-                            <w:rFonts w:ascii="Cambria Math" w:hAnsi="Cambria Math"/>
-                          </w:rPr>
-                          <m:t>2</m:t>
-                        </m:r>
-                      </m:sup>
-                    </m:sSup>
-                  </m:e>
-                </m:d>
-                <m:r>
-                  <m:rPr>
-                    <m:sty m:val="p"/>
-                  </m:rPr>
-                  <w:rPr>
-                    <w:rFonts w:ascii="Cambria Math" w:hAnsi="Cambria Math"/>
-                  </w:rPr>
-                  <m:t xml:space="preserve"> mod 13=</m:t>
-                </m:r>
-                <m:d>
-                  <m:dPr>
-                    <m:ctrlPr>
-                      <w:rPr>
-                        <w:rFonts w:ascii="Cambria Math" w:hAnsi="Cambria Math"/>
-                      </w:rPr>
-                    </m:ctrlPr>
-                  </m:dPr>
-                  <m:e>
-                    <m:sSup>
-                      <m:sSupPr>
-                        <m:ctrlPr>
-                          <w:rPr>
-                            <w:rFonts w:ascii="Cambria Math" w:hAnsi="Cambria Math"/>
-                          </w:rPr>
-                        </m:ctrlPr>
-                      </m:sSupPr>
-                      <m:e>
-                        <m:r>
-                          <m:rPr>
-                            <m:sty m:val="p"/>
-                          </m:rPr>
-                          <w:rPr>
-                            <w:rFonts w:ascii="Cambria Math" w:hAnsi="Cambria Math"/>
-                          </w:rPr>
-                          <m:t>1</m:t>
-                        </m:r>
-                      </m:e>
-                      <m:sup>
-                        <m:r>
-                          <m:rPr>
-                            <m:sty m:val="p"/>
-                          </m:rPr>
-                          <w:rPr>
-                            <w:rFonts w:ascii="Cambria Math" w:hAnsi="Cambria Math"/>
-                          </w:rPr>
-                          <m:t>3</m:t>
-                        </m:r>
-                      </m:sup>
-                    </m:sSup>
-                    <m:r>
-                      <m:rPr>
-                        <m:sty m:val="p"/>
-                      </m:rPr>
-                      <w:rPr>
-                        <w:rFonts w:ascii="Cambria Math" w:hAnsi="Cambria Math"/>
-                      </w:rPr>
-                      <m:t>+1+1</m:t>
-                    </m:r>
-                  </m:e>
-                </m:d>
-                <m:r>
-                  <m:rPr>
-                    <m:sty m:val="p"/>
-                  </m:rPr>
-                  <w:rPr>
-                    <w:rFonts w:ascii="Cambria Math" w:hAnsi="Cambria Math"/>
-                  </w:rPr>
-                  <m:t xml:space="preserve"> mod 1</m:t>
-                </m:r>
-                <m:r>
-                  <m:rPr>
-                    <m:sty m:val="p"/>
-                  </m:rPr>
-                  <w:rPr>
-                    <w:rFonts w:ascii="Cambria Math" w:hAnsi="Cambria Math"/>
-                  </w:rPr>
-                  <m:t>3</m:t>
-                </m:r>
-              </m:oMath>
-            </m:oMathPara>
-          </w:p>
-          <w:p>
-            <m:oMathPara>
-              <m:oMathParaPr>
-                <m:jc m:val="left"/>
-              </m:oMathParaPr>
-              <m:oMath>
-                <m:r>
-                  <m:rPr>
-                    <m:sty m:val="p"/>
-                  </m:rPr>
-                  <w:rPr>
-                    <w:rFonts w:ascii="Cambria Math" w:hAnsi="Cambria Math"/>
-                  </w:rPr>
-                  <m:t>→16 mod 13=3 mod 1</m:t>
-                </m:r>
-                <m:r>
-                  <m:rPr>
-                    <m:sty m:val="p"/>
-                  </m:rPr>
-                  <w:rPr>
-                    <w:rFonts w:ascii="Cambria Math" w:hAnsi="Cambria Math"/>
-                  </w:rPr>
-                  <m:t>3</m:t>
-                </m:r>
-              </m:oMath>
-            </m:oMathPara>
-          </w:p>
-          <w:p>
-            <m:oMathPara>
-              <m:oMathParaPr>
-                <m:jc m:val="left"/>
-              </m:oMathParaPr>
-              <m:oMath>
-                <m:r>
-                  <m:rPr>
-                    <m:sty m:val="p"/>
-                  </m:rPr>
-                  <w:rPr>
-                    <w:rFonts w:ascii="Cambria Math" w:hAnsi="Cambria Math"/>
-                  </w:rPr>
-                  <m:t>→3=</m:t>
-                </m:r>
-                <m:r>
-                  <m:rPr>
-                    <m:sty m:val="p"/>
-                  </m:rPr>
-                  <w:rPr>
-                    <w:rFonts w:ascii="Cambria Math" w:hAnsi="Cambria Math"/>
-                  </w:rPr>
-                  <m:t>3</m:t>
-                </m:r>
-              </m:oMath>
-            </m:oMathPara>
-          </w:p>
-          <w:bookmarkEnd w:id="49"/>
-          <w:bookmarkEnd w:id="50"/>
-          <w:p/>
-          <w:p>
-            <w:r>
-              <w:rPr>
-                <w:noProof/>
-              </w:rPr>
-              <w:drawing>
-                <wp:inline distT="0" distB="0" distL="0" distR="0">
-                  <wp:extent cx="7200900" cy="914400"/>
-                  <wp:effectExtent l="0" t="0" r="0" b="0"/>
-                  <wp:docPr id="16" name="圖片 16"/>
-                  <wp:cNvGraphicFramePr>
-                    <a:graphicFrameLocks xmlns:a="http://schemas.openxmlformats.org/drawingml/2006/main" noChangeAspect="1"/>
-                  </wp:cNvGraphicFramePr>
-                  <a:graphic xmlns:a="http://schemas.openxmlformats.org/drawingml/2006/main">
-                    <a:graphicData uri="http://schemas.openxmlformats.org/drawingml/2006/picture">
-                      <pic:pic xmlns:pic="http://schemas.openxmlformats.org/drawingml/2006/picture">
-                        <pic:nvPicPr>
-                          <pic:cNvPr id="0" name="Picture 16"/>
                           <pic:cNvPicPr>
                             <a:picLocks noChangeAspect="1" noChangeArrowheads="1"/>
                           </pic:cNvPicPr>
@@ -6348,7 +5814,9 @@
                           </a:prstGeom>
                           <a:noFill/>
                           <a:ln>
-                            <a:noFill/>
+                            <a:solidFill>
+                              <a:schemeClr val="tx1"/>
+                            </a:solidFill>
                           </a:ln>
                         </pic:spPr>
                       </pic:pic>
@@ -6358,13 +5826,15 @@
               </w:drawing>
             </w:r>
           </w:p>
-          <w:p>
-            <w:pPr>
-              <w:rPr>
-                <w:rFonts w:hint="eastAsia"/>
-              </w:rPr>
-            </w:pPr>
-          </w:p>
+          <w:p/>
+        </w:tc>
+      </w:tr>
+      <w:tr>
+        <w:tc>
+          <w:tcPr>
+            <w:tcW w:w="11328" w:type="dxa"/>
+          </w:tcPr>
+          <w:p/>
         </w:tc>
       </w:tr>
       <w:tr>
@@ -6373,8 +5843,289 @@
             <w:tcW w:w="11328" w:type="dxa"/>
           </w:tcPr>
           <w:p>
-            <w:bookmarkStart w:id="51" w:name="OLE_LINK55"/>
-            <w:bookmarkStart w:id="52" w:name="OLE_LINK56"/>
+            <w:bookmarkStart w:id="48" w:name="OLE_LINK51"/>
+            <w:bookmarkStart w:id="49" w:name="OLE_LINK52"/>
+            <w:r>
+              <w:rPr>
+                <w:rFonts w:hint="eastAsia"/>
+              </w:rPr>
+              <w:t>測試（</w:t>
+            </w:r>
+            <w:r>
+              <w:rPr>
+                <w:rFonts w:hint="eastAsia"/>
+              </w:rPr>
+              <w:t>1</w:t>
+            </w:r>
+            <w:r>
+              <w:t>, 4</w:t>
+            </w:r>
+            <w:r>
+              <w:rPr>
+                <w:rFonts w:hint="eastAsia"/>
+              </w:rPr>
+              <w:t>）</w:t>
+            </w:r>
+          </w:p>
+          <w:bookmarkEnd w:id="48"/>
+          <w:bookmarkEnd w:id="49"/>
+          <w:p/>
+          <w:p>
+            <w:bookmarkStart w:id="50" w:name="OLE_LINK53"/>
+            <w:bookmarkStart w:id="51" w:name="OLE_LINK54"/>
+            <m:oMathPara>
+              <m:oMathParaPr>
+                <m:jc m:val="left"/>
+              </m:oMathParaPr>
+              <m:oMath>
+                <m:r>
+                  <m:rPr>
+                    <m:sty m:val="p"/>
+                  </m:rPr>
+                  <w:rPr>
+                    <w:rFonts w:ascii="Cambria Math" w:hAnsi="Cambria Math"/>
+                  </w:rPr>
+                  <m:t>x=1, y=4</m:t>
+                </m:r>
+              </m:oMath>
+            </m:oMathPara>
+          </w:p>
+          <w:p>
+            <m:oMathPara>
+              <m:oMathParaPr>
+                <m:jc m:val="left"/>
+              </m:oMathParaPr>
+              <m:oMath>
+                <m:r>
+                  <m:rPr>
+                    <m:sty m:val="p"/>
+                  </m:rPr>
+                  <w:rPr>
+                    <w:rFonts w:ascii="Cambria Math" w:hAnsi="Cambria Math"/>
+                  </w:rPr>
+                  <m:t>→</m:t>
+                </m:r>
+                <m:d>
+                  <m:dPr>
+                    <m:ctrlPr>
+                      <w:rPr>
+                        <w:rFonts w:ascii="Cambria Math" w:hAnsi="Cambria Math"/>
+                      </w:rPr>
+                    </m:ctrlPr>
+                  </m:dPr>
+                  <m:e>
+                    <m:sSup>
+                      <m:sSupPr>
+                        <m:ctrlPr>
+                          <w:rPr>
+                            <w:rFonts w:ascii="Cambria Math" w:hAnsi="Cambria Math"/>
+                          </w:rPr>
+                        </m:ctrlPr>
+                      </m:sSupPr>
+                      <m:e>
+                        <m:r>
+                          <m:rPr>
+                            <m:sty m:val="p"/>
+                          </m:rPr>
+                          <w:rPr>
+                            <w:rFonts w:ascii="Cambria Math" w:hAnsi="Cambria Math"/>
+                          </w:rPr>
+                          <m:t>4</m:t>
+                        </m:r>
+                      </m:e>
+                      <m:sup>
+                        <m:r>
+                          <m:rPr>
+                            <m:sty m:val="p"/>
+                          </m:rPr>
+                          <w:rPr>
+                            <w:rFonts w:ascii="Cambria Math" w:hAnsi="Cambria Math"/>
+                          </w:rPr>
+                          <m:t>2</m:t>
+                        </m:r>
+                      </m:sup>
+                    </m:sSup>
+                  </m:e>
+                </m:d>
+                <m:r>
+                  <m:rPr>
+                    <m:sty m:val="p"/>
+                  </m:rPr>
+                  <w:rPr>
+                    <w:rFonts w:ascii="Cambria Math" w:hAnsi="Cambria Math"/>
+                  </w:rPr>
+                  <m:t xml:space="preserve"> mod 13=</m:t>
+                </m:r>
+                <m:d>
+                  <m:dPr>
+                    <m:ctrlPr>
+                      <w:rPr>
+                        <w:rFonts w:ascii="Cambria Math" w:hAnsi="Cambria Math"/>
+                      </w:rPr>
+                    </m:ctrlPr>
+                  </m:dPr>
+                  <m:e>
+                    <m:sSup>
+                      <m:sSupPr>
+                        <m:ctrlPr>
+                          <w:rPr>
+                            <w:rFonts w:ascii="Cambria Math" w:hAnsi="Cambria Math"/>
+                          </w:rPr>
+                        </m:ctrlPr>
+                      </m:sSupPr>
+                      <m:e>
+                        <m:r>
+                          <m:rPr>
+                            <m:sty m:val="p"/>
+                          </m:rPr>
+                          <w:rPr>
+                            <w:rFonts w:ascii="Cambria Math" w:hAnsi="Cambria Math"/>
+                          </w:rPr>
+                          <m:t>1</m:t>
+                        </m:r>
+                      </m:e>
+                      <m:sup>
+                        <m:r>
+                          <m:rPr>
+                            <m:sty m:val="p"/>
+                          </m:rPr>
+                          <w:rPr>
+                            <w:rFonts w:ascii="Cambria Math" w:hAnsi="Cambria Math"/>
+                          </w:rPr>
+                          <m:t>3</m:t>
+                        </m:r>
+                      </m:sup>
+                    </m:sSup>
+                    <m:r>
+                      <m:rPr>
+                        <m:sty m:val="p"/>
+                      </m:rPr>
+                      <w:rPr>
+                        <w:rFonts w:ascii="Cambria Math" w:hAnsi="Cambria Math"/>
+                      </w:rPr>
+                      <m:t>+1+1</m:t>
+                    </m:r>
+                  </m:e>
+                </m:d>
+                <m:r>
+                  <m:rPr>
+                    <m:sty m:val="p"/>
+                  </m:rPr>
+                  <w:rPr>
+                    <w:rFonts w:ascii="Cambria Math" w:hAnsi="Cambria Math"/>
+                  </w:rPr>
+                  <m:t xml:space="preserve"> mod 13</m:t>
+                </m:r>
+              </m:oMath>
+            </m:oMathPara>
+          </w:p>
+          <w:p>
+            <m:oMathPara>
+              <m:oMathParaPr>
+                <m:jc m:val="left"/>
+              </m:oMathParaPr>
+              <m:oMath>
+                <m:r>
+                  <m:rPr>
+                    <m:sty m:val="p"/>
+                  </m:rPr>
+                  <w:rPr>
+                    <w:rFonts w:ascii="Cambria Math" w:hAnsi="Cambria Math"/>
+                  </w:rPr>
+                  <m:t>→16 mod 13=3 mod 13</m:t>
+                </m:r>
+              </m:oMath>
+            </m:oMathPara>
+          </w:p>
+          <w:p>
+            <m:oMathPara>
+              <m:oMathParaPr>
+                <m:jc m:val="left"/>
+              </m:oMathParaPr>
+              <m:oMath>
+                <m:r>
+                  <m:rPr>
+                    <m:sty m:val="p"/>
+                  </m:rPr>
+                  <w:rPr>
+                    <w:rFonts w:ascii="Cambria Math" w:hAnsi="Cambria Math"/>
+                  </w:rPr>
+                  <m:t>→3=3</m:t>
+                </m:r>
+              </m:oMath>
+            </m:oMathPara>
+          </w:p>
+          <w:bookmarkEnd w:id="50"/>
+          <w:bookmarkEnd w:id="51"/>
+          <w:p/>
+          <w:p>
+            <w:r>
+              <w:rPr>
+                <w:noProof/>
+              </w:rPr>
+              <w:drawing>
+                <wp:inline distT="0" distB="0" distL="0" distR="0">
+                  <wp:extent cx="7200900" cy="914400"/>
+                  <wp:effectExtent l="19050" t="19050" r="19050" b="19050"/>
+                  <wp:docPr id="16" name="圖片 16"/>
+                  <wp:cNvGraphicFramePr>
+                    <a:graphicFrameLocks xmlns:a="http://schemas.openxmlformats.org/drawingml/2006/main" noChangeAspect="1"/>
+                  </wp:cNvGraphicFramePr>
+                  <a:graphic xmlns:a="http://schemas.openxmlformats.org/drawingml/2006/main">
+                    <a:graphicData uri="http://schemas.openxmlformats.org/drawingml/2006/picture">
+                      <pic:pic xmlns:pic="http://schemas.openxmlformats.org/drawingml/2006/picture">
+                        <pic:nvPicPr>
+                          <pic:cNvPr id="0" name="Picture 16"/>
+                          <pic:cNvPicPr>
+                            <a:picLocks noChangeAspect="1" noChangeArrowheads="1"/>
+                          </pic:cNvPicPr>
+                        </pic:nvPicPr>
+                        <pic:blipFill>
+                          <a:blip r:embed="rId19" cstate="print">
+                            <a:extLst>
+                              <a:ext uri="{28A0092B-C50C-407E-A947-70E740481C1C}">
+                                <a14:useLocalDpi xmlns:a14="http://schemas.microsoft.com/office/drawing/2010/main" val="0"/>
+                              </a:ext>
+                            </a:extLst>
+                          </a:blip>
+                          <a:srcRect/>
+                          <a:stretch>
+                            <a:fillRect/>
+                          </a:stretch>
+                        </pic:blipFill>
+                        <pic:spPr bwMode="auto">
+                          <a:xfrm>
+                            <a:off x="0" y="0"/>
+                            <a:ext cx="7200900" cy="914400"/>
+                          </a:xfrm>
+                          <a:prstGeom prst="rect">
+                            <a:avLst/>
+                          </a:prstGeom>
+                          <a:noFill/>
+                          <a:ln>
+                            <a:solidFill>
+                              <a:schemeClr val="tx1"/>
+                            </a:solidFill>
+                          </a:ln>
+                        </pic:spPr>
+                      </pic:pic>
+                    </a:graphicData>
+                  </a:graphic>
+                </wp:inline>
+              </w:drawing>
+            </w:r>
+          </w:p>
+          <w:p/>
+        </w:tc>
+      </w:tr>
+      <w:tr>
+        <w:tc>
+          <w:tcPr>
+            <w:tcW w:w="11328" w:type="dxa"/>
+          </w:tcPr>
+          <w:p>
+            <w:bookmarkStart w:id="52" w:name="OLE_LINK55"/>
+            <w:bookmarkStart w:id="53" w:name="OLE_LINK56"/>
             <w:r>
               <w:rPr>
                 <w:rFonts w:hint="eastAsia"/>
@@ -6418,13 +6169,7 @@
               <w:t>的橢圓曲線的點</w:t>
             </w:r>
           </w:p>
-          <w:p>
-            <w:pPr>
-              <w:rPr>
-                <w:rFonts w:hint="eastAsia"/>
-              </w:rPr>
-            </w:pPr>
-          </w:p>
+          <w:p/>
           <w:p>
             <m:oMathPara>
               <m:oMathParaPr>
@@ -6981,8 +6726,8 @@
                 </m:d>
               </m:oMath>
             </m:oMathPara>
-            <w:bookmarkEnd w:id="51"/>
             <w:bookmarkEnd w:id="52"/>
+            <w:bookmarkEnd w:id="53"/>
           </w:p>
           <w:p/>
           <w:p>
@@ -6993,7 +6738,7 @@
               <w:drawing>
                 <wp:inline distT="0" distB="0" distL="0" distR="0">
                   <wp:extent cx="7200900" cy="457200"/>
-                  <wp:effectExtent l="0" t="0" r="0" b="0"/>
+                  <wp:effectExtent l="19050" t="19050" r="19050" b="19050"/>
                   <wp:docPr id="17" name="圖片 17"/>
                   <wp:cNvGraphicFramePr>
                     <a:graphicFrameLocks xmlns:a="http://schemas.openxmlformats.org/drawingml/2006/main" noChangeAspect="1"/>
@@ -7008,7 +6753,7 @@
                           </pic:cNvPicPr>
                         </pic:nvPicPr>
                         <pic:blipFill>
-                          <a:blip r:embed="rId19" cstate="print">
+                          <a:blip r:embed="rId20" cstate="print">
                             <a:extLst>
                               <a:ext uri="{28A0092B-C50C-407E-A947-70E740481C1C}">
                                 <a14:useLocalDpi xmlns:a14="http://schemas.microsoft.com/office/drawing/2010/main" val="0"/>
@@ -7030,7 +6775,9 @@
                           </a:prstGeom>
                           <a:noFill/>
                           <a:ln>
-                            <a:noFill/>
+                            <a:solidFill>
+                              <a:schemeClr val="tx1"/>
+                            </a:solidFill>
                           </a:ln>
                         </pic:spPr>
                       </pic:pic>
@@ -7040,13 +6787,7 @@
               </w:drawing>
             </w:r>
           </w:p>
-          <w:p>
-            <w:pPr>
-              <w:rPr>
-                <w:rFonts w:hint="eastAsia"/>
-              </w:rPr>
-            </w:pPr>
-          </w:p>
+          <w:p/>
         </w:tc>
       </w:tr>
       <w:tr>
@@ -7078,9 +6819,9 @@
           </w:p>
           <w:p/>
           <w:p>
-            <w:bookmarkStart w:id="53" w:name="OLE_LINK59"/>
-            <w:bookmarkStart w:id="54" w:name="OLE_LINK60"/>
-            <w:bookmarkStart w:id="55" w:name="_Hlk528418208"/>
+            <w:bookmarkStart w:id="54" w:name="OLE_LINK59"/>
+            <w:bookmarkStart w:id="55" w:name="OLE_LINK60"/>
+            <w:bookmarkStart w:id="56" w:name="_Hlk528418208"/>
             <m:oMathPara>
               <m:oMathParaPr>
                 <m:jc m:val="left"/>
@@ -7122,32 +6863,17 @@
                   <w:rPr>
                     <w:rFonts w:ascii="Cambria Math" w:hAnsi="Cambria Math"/>
                   </w:rPr>
-                  <m:t>=P-P=</m:t>
-                </m:r>
-                <m:r>
-                  <m:rPr>
-                    <m:sty m:val="p"/>
-                  </m:rPr>
-                  <w:rPr>
-                    <w:rFonts w:ascii="Cambria Math" w:hAnsi="Cambria Math"/>
-                  </w:rPr>
-                  <m:t>O</m:t>
+                  <m:t>=P-P=O</m:t>
                 </m:r>
               </m:oMath>
             </m:oMathPara>
-            <w:bookmarkEnd w:id="53"/>
             <w:bookmarkEnd w:id="54"/>
+            <w:bookmarkEnd w:id="55"/>
           </w:p>
+          <w:p/>
           <w:p>
-            <w:pPr>
-              <w:rPr>
-                <w:rFonts w:hint="eastAsia"/>
-              </w:rPr>
-            </w:pPr>
-          </w:p>
-          <w:p>
-            <w:bookmarkStart w:id="56" w:name="OLE_LINK61"/>
-            <w:bookmarkStart w:id="57" w:name="OLE_LINK62"/>
+            <w:bookmarkStart w:id="57" w:name="OLE_LINK61"/>
+            <w:bookmarkStart w:id="58" w:name="OLE_LINK62"/>
             <m:oMathPara>
               <m:oMathParaPr>
                 <m:jc m:val="left"/>
@@ -7599,8 +7325,8 @@
               </m:oMath>
             </m:oMathPara>
           </w:p>
-          <w:bookmarkEnd w:id="56"/>
           <w:bookmarkEnd w:id="57"/>
+          <w:bookmarkEnd w:id="58"/>
           <w:p/>
           <w:p>
             <w:r>
@@ -7610,7 +7336,7 @@
               <w:drawing>
                 <wp:inline distT="0" distB="0" distL="0" distR="0">
                   <wp:extent cx="7200900" cy="228600"/>
-                  <wp:effectExtent l="0" t="0" r="0" b="0"/>
+                  <wp:effectExtent l="19050" t="19050" r="19050" b="19050"/>
                   <wp:docPr id="18" name="圖片 18"/>
                   <wp:cNvGraphicFramePr>
                     <a:graphicFrameLocks xmlns:a="http://schemas.openxmlformats.org/drawingml/2006/main" noChangeAspect="1"/>
@@ -7625,7 +7351,7 @@
                           </pic:cNvPicPr>
                         </pic:nvPicPr>
                         <pic:blipFill>
-                          <a:blip r:embed="rId20" cstate="print">
+                          <a:blip r:embed="rId21" cstate="print">
                             <a:extLst>
                               <a:ext uri="{28A0092B-C50C-407E-A947-70E740481C1C}">
                                 <a14:useLocalDpi xmlns:a14="http://schemas.microsoft.com/office/drawing/2010/main" val="0"/>
@@ -7647,7 +7373,9 @@
                           </a:prstGeom>
                           <a:noFill/>
                           <a:ln>
-                            <a:noFill/>
+                            <a:solidFill>
+                              <a:schemeClr val="tx1"/>
+                            </a:solidFill>
                           </a:ln>
                         </pic:spPr>
                       </pic:pic>
@@ -7663,10 +7391,11 @@
               <w:rPr>
                 <w:noProof/>
               </w:rPr>
+              <w:lastRenderedPageBreak/>
               <w:drawing>
                 <wp:inline distT="0" distB="0" distL="0" distR="0">
                   <wp:extent cx="7200900" cy="685800"/>
-                  <wp:effectExtent l="0" t="0" r="0" b="0"/>
+                  <wp:effectExtent l="19050" t="19050" r="19050" b="19050"/>
                   <wp:docPr id="19" name="圖片 19"/>
                   <wp:cNvGraphicFramePr>
                     <a:graphicFrameLocks xmlns:a="http://schemas.openxmlformats.org/drawingml/2006/main" noChangeAspect="1"/>
@@ -7681,7 +7410,7 @@
                           </pic:cNvPicPr>
                         </pic:nvPicPr>
                         <pic:blipFill>
-                          <a:blip r:embed="rId21" cstate="print">
+                          <a:blip r:embed="rId22" cstate="print">
                             <a:extLst>
                               <a:ext uri="{28A0092B-C50C-407E-A947-70E740481C1C}">
                                 <a14:useLocalDpi xmlns:a14="http://schemas.microsoft.com/office/drawing/2010/main" val="0"/>
@@ -7703,7 +7432,9 @@
                           </a:prstGeom>
                           <a:noFill/>
                           <a:ln>
-                            <a:noFill/>
+                            <a:solidFill>
+                              <a:schemeClr val="tx1"/>
+                            </a:solidFill>
                           </a:ln>
                         </pic:spPr>
                       </pic:pic>
@@ -7713,13 +7444,7 @@
               </w:drawing>
             </w:r>
           </w:p>
-          <w:p>
-            <w:pPr>
-              <w:rPr>
-                <w:rFonts w:hint="eastAsia"/>
-              </w:rPr>
-            </w:pPr>
-          </w:p>
+          <w:p/>
           <w:tbl>
             <w:tblPr>
               <w:tblStyle w:val="a4"/>
@@ -7736,7 +7461,7 @@
                   <w:tcW w:w="0" w:type="auto"/>
                   <w:vAlign w:val="center"/>
                 </w:tcPr>
-                <w:bookmarkEnd w:id="55"/>
+                <w:bookmarkEnd w:id="56"/>
                 <w:p>
                   <w:pPr>
                     <w:jc w:val="center"/>
@@ -7943,7 +7668,6 @@
                     <w:rPr>
                       <w:rFonts w:hint="eastAsia"/>
                     </w:rPr>
-                    <w:lastRenderedPageBreak/>
                     <w:t>(</w:t>
                   </w:r>
                   <w:r>
@@ -8212,11 +7936,6 @@
           </w:tcPr>
           <w:p/>
           <w:p>
-            <w:pPr>
-              <w:rPr>
-                <w:rFonts w:hint="eastAsia"/>
-              </w:rPr>
-            </w:pPr>
             <w:r>
               <w:rPr>
                 <w:rFonts w:hint="eastAsia"/>
@@ -8311,8 +8030,8 @@
           </w:p>
           <w:p/>
           <w:p>
-            <w:bookmarkStart w:id="58" w:name="OLE_LINK63"/>
-            <w:bookmarkStart w:id="59" w:name="OLE_LINK64"/>
+            <w:bookmarkStart w:id="59" w:name="OLE_LINK63"/>
+            <w:bookmarkStart w:id="60" w:name="OLE_LINK64"/>
             <m:oMathPara>
               <m:oMathParaPr>
                 <m:jc m:val="left"/>
@@ -8354,16 +8073,7 @@
                   <w:rPr>
                     <w:rFonts w:ascii="Cambria Math" w:hAnsi="Cambria Math"/>
                   </w:rPr>
-                  <m:t>=</m:t>
-                </m:r>
-                <m:r>
-                  <m:rPr>
-                    <m:sty m:val="p"/>
-                  </m:rPr>
-                  <w:rPr>
-                    <w:rFonts w:ascii="Cambria Math" w:hAnsi="Cambria Math"/>
-                  </w:rPr>
-                  <m:t>O</m:t>
+                  <m:t>=O</m:t>
                 </m:r>
               </m:oMath>
             </m:oMathPara>
@@ -8381,27 +8091,12 @@
                   <w:rPr>
                     <w:rFonts w:ascii="Cambria Math" w:hAnsi="Cambria Math"/>
                   </w:rPr>
-                  <m:t>→R=P+</m:t>
-                </m:r>
-                <m:r>
-                  <m:rPr>
-                    <m:sty m:val="p"/>
-                  </m:rPr>
-                  <w:rPr>
-                    <w:rFonts w:ascii="Cambria Math" w:hAnsi="Cambria Math"/>
-                  </w:rPr>
-                  <m:t>Q</m:t>
+                  <m:t>→R=P+Q</m:t>
                 </m:r>
               </m:oMath>
             </m:oMathPara>
           </w:p>
-          <w:p>
-            <w:pPr>
-              <w:rPr>
-                <w:rFonts w:hint="eastAsia"/>
-              </w:rPr>
-            </w:pPr>
-          </w:p>
+          <w:p/>
           <w:p>
             <m:oMathPara>
               <m:oMathParaPr>
@@ -8628,16 +8323,7 @@
                   <w:rPr>
                     <w:rFonts w:ascii="Cambria Math" w:hAnsi="Cambria Math"/>
                   </w:rPr>
-                  <m:t xml:space="preserve"> mod </m:t>
-                </m:r>
-                <m:r>
-                  <m:rPr>
-                    <m:sty m:val="p"/>
-                  </m:rPr>
-                  <w:rPr>
-                    <w:rFonts w:ascii="Cambria Math" w:hAnsi="Cambria Math"/>
-                  </w:rPr>
-                  <m:t>p</m:t>
+                  <m:t xml:space="preserve"> mod p</m:t>
                 </m:r>
               </m:oMath>
             </m:oMathPara>
@@ -8695,16 +8381,7 @@
                   <w:rPr>
                     <w:rFonts w:ascii="Cambria Math" w:hAnsi="Cambria Math"/>
                   </w:rPr>
-                  <m:t xml:space="preserve"> mod 1</m:t>
-                </m:r>
-                <m:r>
-                  <m:rPr>
-                    <m:sty m:val="p"/>
-                  </m:rPr>
-                  <w:rPr>
-                    <w:rFonts w:ascii="Cambria Math" w:hAnsi="Cambria Math"/>
-                  </w:rPr>
-                  <m:t>3</m:t>
+                  <m:t xml:space="preserve"> mod 13</m:t>
                 </m:r>
               </m:oMath>
             </m:oMathPara>
@@ -8762,16 +8439,7 @@
                   <w:rPr>
                     <w:rFonts w:ascii="Cambria Math" w:hAnsi="Cambria Math"/>
                   </w:rPr>
-                  <m:t xml:space="preserve"> mod 1</m:t>
-                </m:r>
-                <m:r>
-                  <m:rPr>
-                    <m:sty m:val="p"/>
-                  </m:rPr>
-                  <w:rPr>
-                    <w:rFonts w:ascii="Cambria Math" w:hAnsi="Cambria Math"/>
-                  </w:rPr>
-                  <m:t>3</m:t>
+                  <m:t xml:space="preserve"> mod 13</m:t>
                 </m:r>
               </m:oMath>
             </m:oMathPara>
@@ -8829,16 +8497,7 @@
                   <w:rPr>
                     <w:rFonts w:ascii="Cambria Math" w:hAnsi="Cambria Math"/>
                   </w:rPr>
-                  <m:t xml:space="preserve"> mod 1</m:t>
-                </m:r>
-                <m:r>
-                  <m:rPr>
-                    <m:sty m:val="p"/>
-                  </m:rPr>
-                  <w:rPr>
-                    <w:rFonts w:ascii="Cambria Math" w:hAnsi="Cambria Math"/>
-                  </w:rPr>
-                  <m:t>3</m:t>
+                  <m:t xml:space="preserve"> mod 13</m:t>
                 </m:r>
               </m:oMath>
             </m:oMathPara>
@@ -8896,16 +8555,7 @@
                   <w:rPr>
                     <w:rFonts w:ascii="Cambria Math" w:hAnsi="Cambria Math"/>
                   </w:rPr>
-                  <m:t xml:space="preserve"> mod 1</m:t>
-                </m:r>
-                <m:r>
-                  <m:rPr>
-                    <m:sty m:val="p"/>
-                  </m:rPr>
-                  <w:rPr>
-                    <w:rFonts w:ascii="Cambria Math" w:hAnsi="Cambria Math"/>
-                  </w:rPr>
-                  <m:t>3</m:t>
+                  <m:t xml:space="preserve"> mod 13</m:t>
                 </m:r>
               </m:oMath>
             </m:oMathPara>
@@ -8923,16 +8573,7 @@
                   <w:rPr>
                     <w:rFonts w:ascii="Cambria Math" w:hAnsi="Cambria Math"/>
                   </w:rPr>
-                  <m:t>=2×9 mod 1</m:t>
-                </m:r>
-                <m:r>
-                  <m:rPr>
-                    <m:sty m:val="p"/>
-                  </m:rPr>
-                  <w:rPr>
-                    <w:rFonts w:ascii="Cambria Math" w:hAnsi="Cambria Math"/>
-                  </w:rPr>
-                  <m:t>3</m:t>
+                  <m:t>=2×9 mod 13</m:t>
                 </m:r>
               </m:oMath>
             </m:oMathPara>
@@ -8950,16 +8591,7 @@
                   <w:rPr>
                     <w:rFonts w:ascii="Cambria Math" w:hAnsi="Cambria Math"/>
                   </w:rPr>
-                  <m:t>=18 mod 1</m:t>
-                </m:r>
-                <m:r>
-                  <m:rPr>
-                    <m:sty m:val="p"/>
-                  </m:rPr>
-                  <w:rPr>
-                    <w:rFonts w:ascii="Cambria Math" w:hAnsi="Cambria Math"/>
-                  </w:rPr>
-                  <m:t>3</m:t>
+                  <m:t>=18 mod 13</m:t>
                 </m:r>
               </m:oMath>
             </m:oMathPara>
@@ -8977,32 +8609,24 @@
                   <w:rPr>
                     <w:rFonts w:ascii="Cambria Math" w:hAnsi="Cambria Math"/>
                   </w:rPr>
-                  <m:t>=</m:t>
-                </m:r>
-                <m:r>
-                  <m:rPr>
-                    <m:sty m:val="p"/>
-                  </m:rPr>
-                  <w:rPr>
-                    <w:rFonts w:ascii="Cambria Math" w:hAnsi="Cambria Math"/>
-                  </w:rPr>
-                  <m:t>5</m:t>
+                  <m:t>=5</m:t>
                 </m:r>
               </m:oMath>
             </m:oMathPara>
           </w:p>
-          <w:bookmarkEnd w:id="58"/>
           <w:bookmarkEnd w:id="59"/>
+          <w:bookmarkEnd w:id="60"/>
           <w:p/>
           <w:p>
             <w:r>
               <w:rPr>
                 <w:noProof/>
               </w:rPr>
+              <w:lastRenderedPageBreak/>
               <w:drawing>
                 <wp:inline distT="0" distB="0" distL="0" distR="0">
                   <wp:extent cx="7200900" cy="3429000"/>
-                  <wp:effectExtent l="0" t="0" r="0" b="0"/>
+                  <wp:effectExtent l="19050" t="19050" r="19050" b="19050"/>
                   <wp:docPr id="22" name="圖片 22"/>
                   <wp:cNvGraphicFramePr>
                     <a:graphicFrameLocks xmlns:a="http://schemas.openxmlformats.org/drawingml/2006/main" noChangeAspect="1"/>
@@ -9017,7 +8641,7 @@
                           </pic:cNvPicPr>
                         </pic:nvPicPr>
                         <pic:blipFill>
-                          <a:blip r:embed="rId22" cstate="print">
+                          <a:blip r:embed="rId23" cstate="print">
                             <a:extLst>
                               <a:ext uri="{28A0092B-C50C-407E-A947-70E740481C1C}">
                                 <a14:useLocalDpi xmlns:a14="http://schemas.microsoft.com/office/drawing/2010/main" val="0"/>
@@ -9039,7 +8663,9 @@
                           </a:prstGeom>
                           <a:noFill/>
                           <a:ln>
-                            <a:noFill/>
+                            <a:solidFill>
+                              <a:schemeClr val="tx1"/>
+                            </a:solidFill>
                           </a:ln>
                         </pic:spPr>
                       </pic:pic>
@@ -9049,13 +8675,7 @@
               </w:drawing>
             </w:r>
           </w:p>
-          <w:p>
-            <w:pPr>
-              <w:rPr>
-                <w:rFonts w:hint="eastAsia"/>
-              </w:rPr>
-            </w:pPr>
-          </w:p>
+          <w:p/>
         </w:tc>
       </w:tr>
       <w:tr>
@@ -9132,8 +8752,8 @@
             </m:oMath>
           </w:p>
           <w:p/>
-          <w:bookmarkStart w:id="60" w:name="OLE_LINK65"/>
-          <w:bookmarkStart w:id="61" w:name="OLE_LINK66"/>
+          <w:bookmarkStart w:id="61" w:name="OLE_LINK65"/>
+          <w:bookmarkStart w:id="62" w:name="OLE_LINK66"/>
           <w:p>
             <m:oMathPara>
               <m:oMathParaPr>
@@ -9240,16 +8860,7 @@
                   <w:rPr>
                     <w:rFonts w:ascii="Cambria Math" w:hAnsi="Cambria Math"/>
                   </w:rPr>
-                  <m:t xml:space="preserve"> mod </m:t>
-                </m:r>
-                <m:r>
-                  <m:rPr>
-                    <m:sty m:val="p"/>
-                  </m:rPr>
-                  <w:rPr>
-                    <w:rFonts w:ascii="Cambria Math" w:hAnsi="Cambria Math"/>
-                  </w:rPr>
-                  <m:t>p</m:t>
+                  <m:t xml:space="preserve"> mod p</m:t>
                 </m:r>
               </m:oMath>
             </m:oMathPara>
@@ -9372,22 +8983,13 @@
                   <w:rPr>
                     <w:rFonts w:ascii="Cambria Math" w:hAnsi="Cambria Math"/>
                   </w:rPr>
-                  <m:t xml:space="preserve"> xy mod p=</m:t>
-                </m:r>
-                <m:r>
-                  <m:rPr>
-                    <m:sty m:val="p"/>
-                  </m:rPr>
-                  <w:rPr>
-                    <w:rFonts w:ascii="Cambria Math" w:hAnsi="Cambria Math"/>
-                  </w:rPr>
-                  <m:t>1</m:t>
+                  <m:t xml:space="preserve"> xy mod p=1</m:t>
                 </m:r>
               </m:oMath>
             </m:oMathPara>
           </w:p>
-          <w:bookmarkEnd w:id="60"/>
           <w:bookmarkEnd w:id="61"/>
+          <w:bookmarkEnd w:id="62"/>
           <w:p/>
           <w:p>
             <w:r>
@@ -9397,7 +8999,7 @@
               <w:drawing>
                 <wp:inline distT="0" distB="0" distL="0" distR="0">
                   <wp:extent cx="7200900" cy="685800"/>
-                  <wp:effectExtent l="0" t="0" r="0" b="0"/>
+                  <wp:effectExtent l="19050" t="19050" r="19050" b="19050"/>
                   <wp:docPr id="23" name="圖片 23"/>
                   <wp:cNvGraphicFramePr>
                     <a:graphicFrameLocks xmlns:a="http://schemas.openxmlformats.org/drawingml/2006/main" noChangeAspect="1"/>
@@ -9412,7 +9014,7 @@
                           </pic:cNvPicPr>
                         </pic:nvPicPr>
                         <pic:blipFill>
-                          <a:blip r:embed="rId23" cstate="print">
+                          <a:blip r:embed="rId24" cstate="print">
                             <a:extLst>
                               <a:ext uri="{28A0092B-C50C-407E-A947-70E740481C1C}">
                                 <a14:useLocalDpi xmlns:a14="http://schemas.microsoft.com/office/drawing/2010/main" val="0"/>
@@ -9434,7 +9036,9 @@
                           </a:prstGeom>
                           <a:noFill/>
                           <a:ln>
-                            <a:noFill/>
+                            <a:solidFill>
+                              <a:schemeClr val="tx1"/>
+                            </a:solidFill>
                           </a:ln>
                         </pic:spPr>
                       </pic:pic>
@@ -9444,13 +9048,7 @@
               </w:drawing>
             </w:r>
           </w:p>
-          <w:p>
-            <w:pPr>
-              <w:rPr>
-                <w:rFonts w:hint="eastAsia"/>
-              </w:rPr>
-            </w:pPr>
-          </w:p>
+          <w:p/>
         </w:tc>
       </w:tr>
       <w:tr>
@@ -9459,8 +9057,8 @@
             <w:tcW w:w="11328" w:type="dxa"/>
           </w:tcPr>
           <w:p/>
-          <w:bookmarkStart w:id="62" w:name="OLE_LINK67"/>
-          <w:bookmarkStart w:id="63" w:name="OLE_LINK68"/>
+          <w:bookmarkStart w:id="63" w:name="OLE_LINK67"/>
+          <w:bookmarkStart w:id="64" w:name="OLE_LINK68"/>
           <w:p>
             <m:oMathPara>
               <m:oMathParaPr>
@@ -9658,16 +9256,7 @@
                   <w:rPr>
                     <w:rFonts w:ascii="Cambria Math" w:hAnsi="Cambria Math"/>
                   </w:rPr>
-                  <m:t xml:space="preserve"> mod </m:t>
-                </m:r>
-                <m:r>
-                  <m:rPr>
-                    <m:sty m:val="p"/>
-                  </m:rPr>
-                  <w:rPr>
-                    <w:rFonts w:ascii="Cambria Math" w:hAnsi="Cambria Math"/>
-                  </w:rPr>
-                  <m:t>p</m:t>
+                  <m:t xml:space="preserve"> mod p</m:t>
                 </m:r>
               </m:oMath>
             </m:oMathPara>
@@ -9745,16 +9334,7 @@
                   <w:rPr>
                     <w:rFonts w:ascii="Cambria Math" w:hAnsi="Cambria Math"/>
                   </w:rPr>
-                  <m:t xml:space="preserve"> mod 1</m:t>
-                </m:r>
-                <m:r>
-                  <m:rPr>
-                    <m:sty m:val="p"/>
-                  </m:rPr>
-                  <w:rPr>
-                    <w:rFonts w:ascii="Cambria Math" w:hAnsi="Cambria Math"/>
-                  </w:rPr>
-                  <m:t>3</m:t>
+                  <m:t xml:space="preserve"> mod 13</m:t>
                 </m:r>
               </m:oMath>
             </m:oMathPara>
@@ -9772,16 +9352,7 @@
                   <w:rPr>
                     <w:rFonts w:ascii="Cambria Math" w:hAnsi="Cambria Math"/>
                   </w:rPr>
-                  <m:t>=11 mod 1</m:t>
-                </m:r>
-                <m:r>
-                  <m:rPr>
-                    <m:sty m:val="p"/>
-                  </m:rPr>
-                  <w:rPr>
-                    <w:rFonts w:ascii="Cambria Math" w:hAnsi="Cambria Math"/>
-                  </w:rPr>
-                  <m:t>3</m:t>
+                  <m:t>=11 mod 13</m:t>
                 </m:r>
               </m:oMath>
             </m:oMathPara>
@@ -9799,16 +9370,7 @@
                   <w:rPr>
                     <w:rFonts w:ascii="Cambria Math" w:hAnsi="Cambria Math"/>
                   </w:rPr>
-                  <m:t>=1</m:t>
-                </m:r>
-                <m:r>
-                  <m:rPr>
-                    <m:sty m:val="p"/>
-                  </m:rPr>
-                  <w:rPr>
-                    <w:rFonts w:ascii="Cambria Math" w:hAnsi="Cambria Math"/>
-                  </w:rPr>
-                  <m:t>1</m:t>
+                  <m:t>=11</m:t>
                 </m:r>
               </m:oMath>
             </m:oMathPara>
@@ -10031,16 +9593,7 @@
                   <w:rPr>
                     <w:rFonts w:ascii="Cambria Math" w:hAnsi="Cambria Math"/>
                   </w:rPr>
-                  <m:t xml:space="preserve"> mod </m:t>
-                </m:r>
-                <m:r>
-                  <m:rPr>
-                    <m:sty m:val="p"/>
-                  </m:rPr>
-                  <w:rPr>
-                    <w:rFonts w:ascii="Cambria Math" w:hAnsi="Cambria Math"/>
-                  </w:rPr>
-                  <m:t>p</m:t>
+                  <m:t xml:space="preserve"> mod p</m:t>
                 </m:r>
               </m:oMath>
             </m:oMathPara>
@@ -10116,16 +9669,7 @@
                   <w:rPr>
                     <w:rFonts w:ascii="Cambria Math" w:hAnsi="Cambria Math"/>
                   </w:rPr>
-                  <m:t xml:space="preserve"> mod 1</m:t>
-                </m:r>
-                <m:r>
-                  <m:rPr>
-                    <m:sty m:val="p"/>
-                  </m:rPr>
-                  <w:rPr>
-                    <w:rFonts w:ascii="Cambria Math" w:hAnsi="Cambria Math"/>
-                  </w:rPr>
-                  <m:t>3</m:t>
+                  <m:t xml:space="preserve"> mod 13</m:t>
                 </m:r>
               </m:oMath>
             </m:oMathPara>
@@ -10143,16 +9687,7 @@
                   <w:rPr>
                     <w:rFonts w:ascii="Cambria Math" w:hAnsi="Cambria Math"/>
                   </w:rPr>
-                  <m:t>=-37 mod 1</m:t>
-                </m:r>
-                <m:r>
-                  <m:rPr>
-                    <m:sty m:val="p"/>
-                  </m:rPr>
-                  <w:rPr>
-                    <w:rFonts w:ascii="Cambria Math" w:hAnsi="Cambria Math"/>
-                  </w:rPr>
-                  <m:t>3</m:t>
+                  <m:t>=-37 mod 13</m:t>
                 </m:r>
               </m:oMath>
             </m:oMathPara>
@@ -10170,26 +9705,17 @@
                   <w:rPr>
                     <w:rFonts w:ascii="Cambria Math" w:hAnsi="Cambria Math"/>
                   </w:rPr>
-                  <m:t>=</m:t>
-                </m:r>
-                <m:r>
-                  <m:rPr>
-                    <m:sty m:val="p"/>
-                  </m:rPr>
-                  <w:rPr>
-                    <w:rFonts w:ascii="Cambria Math" w:hAnsi="Cambria Math"/>
-                  </w:rPr>
-                  <m:t>2</m:t>
+                  <m:t>=2</m:t>
                 </m:r>
               </m:oMath>
             </m:oMathPara>
           </w:p>
-          <w:bookmarkEnd w:id="62"/>
           <w:bookmarkEnd w:id="63"/>
+          <w:bookmarkEnd w:id="64"/>
           <w:p/>
           <w:p>
-            <w:bookmarkStart w:id="64" w:name="OLE_LINK69"/>
-            <w:bookmarkStart w:id="65" w:name="OLE_LINK70"/>
+            <w:bookmarkStart w:id="65" w:name="OLE_LINK69"/>
+            <w:bookmarkStart w:id="66" w:name="OLE_LINK70"/>
             <m:oMathPara>
               <m:oMathParaPr>
                 <m:jc m:val="left"/>
@@ -10231,16 +9757,7 @@
                   <w:rPr>
                     <w:rFonts w:ascii="Cambria Math" w:hAnsi="Cambria Math"/>
                   </w:rPr>
-                  <m:t>=</m:t>
-                </m:r>
-                <m:r>
-                  <m:rPr>
-                    <m:sty m:val="p"/>
-                  </m:rPr>
-                  <w:rPr>
-                    <w:rFonts w:ascii="Cambria Math" w:hAnsi="Cambria Math"/>
-                  </w:rPr>
-                  <m:t>O</m:t>
+                  <m:t>=O</m:t>
                 </m:r>
               </m:oMath>
             </m:oMathPara>
@@ -10258,16 +9775,7 @@
                   <w:rPr>
                     <w:rFonts w:ascii="Cambria Math" w:hAnsi="Cambria Math"/>
                   </w:rPr>
-                  <m:t>→R=P+</m:t>
-                </m:r>
-                <m:r>
-                  <m:rPr>
-                    <m:sty m:val="p"/>
-                  </m:rPr>
-                  <w:rPr>
-                    <w:rFonts w:ascii="Cambria Math" w:hAnsi="Cambria Math"/>
-                  </w:rPr>
-                  <m:t>Q</m:t>
+                  <m:t>→R=P+Q</m:t>
                 </m:r>
               </m:oMath>
             </m:oMathPara>
@@ -10490,18 +9998,19 @@
               </m:oMath>
             </m:oMathPara>
           </w:p>
-          <w:bookmarkEnd w:id="64"/>
           <w:bookmarkEnd w:id="65"/>
+          <w:bookmarkEnd w:id="66"/>
           <w:p/>
           <w:p>
             <w:r>
               <w:rPr>
                 <w:noProof/>
               </w:rPr>
+              <w:lastRenderedPageBreak/>
               <w:drawing>
                 <wp:inline distT="0" distB="0" distL="0" distR="0">
                   <wp:extent cx="7200900" cy="2057400"/>
-                  <wp:effectExtent l="0" t="0" r="0" b="0"/>
+                  <wp:effectExtent l="19050" t="19050" r="19050" b="19050"/>
                   <wp:docPr id="24" name="圖片 24"/>
                   <wp:cNvGraphicFramePr>
                     <a:graphicFrameLocks xmlns:a="http://schemas.openxmlformats.org/drawingml/2006/main" noChangeAspect="1"/>
@@ -10516,7 +10025,7 @@
                           </pic:cNvPicPr>
                         </pic:nvPicPr>
                         <pic:blipFill>
-                          <a:blip r:embed="rId24" cstate="print">
+                          <a:blip r:embed="rId25" cstate="print">
                             <a:extLst>
                               <a:ext uri="{28A0092B-C50C-407E-A947-70E740481C1C}">
                                 <a14:useLocalDpi xmlns:a14="http://schemas.microsoft.com/office/drawing/2010/main" val="0"/>
@@ -10538,7 +10047,9 @@
                           </a:prstGeom>
                           <a:noFill/>
                           <a:ln>
-                            <a:noFill/>
+                            <a:solidFill>
+                              <a:schemeClr val="tx1"/>
+                            </a:solidFill>
                           </a:ln>
                         </pic:spPr>
                       </pic:pic>
@@ -10557,7 +10068,7 @@
               <w:drawing>
                 <wp:inline distT="0" distB="0" distL="0" distR="0">
                   <wp:extent cx="7200900" cy="914400"/>
-                  <wp:effectExtent l="0" t="0" r="0" b="0"/>
+                  <wp:effectExtent l="19050" t="19050" r="19050" b="19050"/>
                   <wp:docPr id="25" name="圖片 25"/>
                   <wp:cNvGraphicFramePr>
                     <a:graphicFrameLocks xmlns:a="http://schemas.openxmlformats.org/drawingml/2006/main" noChangeAspect="1"/>
@@ -10572,7 +10083,7 @@
                           </pic:cNvPicPr>
                         </pic:nvPicPr>
                         <pic:blipFill>
-                          <a:blip r:embed="rId25" cstate="print">
+                          <a:blip r:embed="rId26" cstate="print">
                             <a:extLst>
                               <a:ext uri="{28A0092B-C50C-407E-A947-70E740481C1C}">
                                 <a14:useLocalDpi xmlns:a14="http://schemas.microsoft.com/office/drawing/2010/main" val="0"/>
@@ -10594,7 +10105,9 @@
                           </a:prstGeom>
                           <a:noFill/>
                           <a:ln>
-                            <a:noFill/>
+                            <a:solidFill>
+                              <a:schemeClr val="tx1"/>
+                            </a:solidFill>
                           </a:ln>
                         </pic:spPr>
                       </pic:pic>
@@ -10604,13 +10117,7 @@
               </w:drawing>
             </w:r>
           </w:p>
-          <w:p>
-            <w:pPr>
-              <w:rPr>
-                <w:rFonts w:hint="eastAsia"/>
-              </w:rPr>
-            </w:pPr>
-          </w:p>
+          <w:p/>
         </w:tc>
       </w:tr>
       <w:tr>
@@ -10623,6 +10130,7 @@
               <w:rPr>
                 <w:rFonts w:hint="eastAsia"/>
               </w:rPr>
+              <w:lastRenderedPageBreak/>
               <w:t>點的乘法</w:t>
             </w:r>
           </w:p>
@@ -10663,8 +10171,8 @@
           </w:p>
           <w:p/>
           <w:p>
-            <w:bookmarkStart w:id="66" w:name="OLE_LINK72"/>
-            <w:bookmarkStart w:id="67" w:name="OLE_LINK73"/>
+            <w:bookmarkStart w:id="67" w:name="OLE_LINK72"/>
+            <w:bookmarkStart w:id="68" w:name="OLE_LINK73"/>
             <m:oMathPara>
               <m:oMathParaPr>
                 <m:jc m:val="left"/>
@@ -10677,24 +10185,14 @@
                   <w:rPr>
                     <w:rFonts w:ascii="Cambria Math" w:hAnsi="Cambria Math"/>
                   </w:rPr>
-                  <w:lastRenderedPageBreak/>
-                  <m:t>t×P=P+P+</m:t>
-                </m:r>
-                <m:r>
-                  <m:rPr>
-                    <m:sty m:val="p"/>
-                  </m:rPr>
-                  <w:rPr>
-                    <w:rFonts w:ascii="Cambria Math" w:hAnsi="Cambria Math"/>
-                  </w:rPr>
-                  <m:t>⋯</m:t>
+                  <m:t>t×P=P+P+⋯</m:t>
                 </m:r>
               </m:oMath>
             </m:oMathPara>
           </w:p>
           <w:p>
-            <w:bookmarkStart w:id="68" w:name="OLE_LINK78"/>
-            <w:bookmarkStart w:id="69" w:name="OLE_LINK79"/>
+            <w:bookmarkStart w:id="69" w:name="OLE_LINK78"/>
+            <w:bookmarkStart w:id="70" w:name="OLE_LINK79"/>
             <m:oMathPara>
               <m:oMathParaPr>
                 <m:jc m:val="left"/>
@@ -10707,25 +10205,7 @@
                   <w:rPr>
                     <w:rFonts w:ascii="Cambria Math" w:hAnsi="Cambria Math"/>
                   </w:rPr>
-                  <m:t>→3</m:t>
-                </m:r>
-                <m:r>
-                  <m:rPr>
-                    <m:sty m:val="p"/>
-                  </m:rPr>
-                  <w:rPr>
-                    <w:rFonts w:ascii="Cambria Math" w:hAnsi="Cambria Math"/>
-                  </w:rPr>
-                  <m:t>×</m:t>
-                </m:r>
-                <m:r>
-                  <m:rPr>
-                    <m:sty m:val="p"/>
-                  </m:rPr>
-                  <w:rPr>
-                    <w:rFonts w:ascii="Cambria Math" w:hAnsi="Cambria Math"/>
-                  </w:rPr>
-                  <m:t>P=</m:t>
+                  <m:t>→3×P=</m:t>
                 </m:r>
                 <m:d>
                   <m:dPr>
@@ -10807,15 +10287,15 @@
                 </m:d>
               </m:oMath>
             </m:oMathPara>
-            <w:bookmarkEnd w:id="68"/>
             <w:bookmarkEnd w:id="69"/>
+            <w:bookmarkEnd w:id="70"/>
           </w:p>
-          <w:bookmarkEnd w:id="66"/>
           <w:bookmarkEnd w:id="67"/>
+          <w:bookmarkEnd w:id="68"/>
           <w:p/>
           <w:p>
-            <w:bookmarkStart w:id="70" w:name="OLE_LINK74"/>
-            <w:bookmarkStart w:id="71" w:name="OLE_LINK75"/>
+            <w:bookmarkStart w:id="71" w:name="OLE_LINK74"/>
+            <w:bookmarkStart w:id="72" w:name="OLE_LINK75"/>
             <m:oMathPara>
               <m:oMathParaPr>
                 <m:jc m:val="left"/>
@@ -11210,16 +10690,7 @@
                   <w:rPr>
                     <w:rFonts w:ascii="Cambria Math" w:hAnsi="Cambria Math"/>
                   </w:rPr>
-                  <m:t xml:space="preserve"> mod 13=49×10 mod 13=</m:t>
-                </m:r>
-                <m:r>
-                  <m:rPr>
-                    <m:sty m:val="p"/>
-                  </m:rPr>
-                  <w:rPr>
-                    <w:rFonts w:ascii="Cambria Math" w:hAnsi="Cambria Math"/>
-                  </w:rPr>
-                  <m:t>9</m:t>
+                  <m:t xml:space="preserve"> mod 13=49×10 mod 13=9</m:t>
                 </m:r>
               </m:oMath>
             </m:oMathPara>
@@ -11502,16 +10973,7 @@
                   <w:rPr>
                     <w:rFonts w:ascii="Cambria Math" w:hAnsi="Cambria Math"/>
                   </w:rPr>
-                  <m:t xml:space="preserve"> mod </m:t>
-                </m:r>
-                <m:r>
-                  <m:rPr>
-                    <m:sty m:val="p"/>
-                  </m:rPr>
-                  <w:rPr>
-                    <w:rFonts w:ascii="Cambria Math" w:hAnsi="Cambria Math"/>
-                  </w:rPr>
-                  <m:t>p</m:t>
+                  <m:t xml:space="preserve"> mod p</m:t>
                 </m:r>
               </m:oMath>
             </m:oMathPara>
@@ -11589,16 +11051,7 @@
                   <w:rPr>
                     <w:rFonts w:ascii="Cambria Math" w:hAnsi="Cambria Math"/>
                   </w:rPr>
-                  <m:t xml:space="preserve"> mod 1</m:t>
-                </m:r>
-                <m:r>
-                  <m:rPr>
-                    <m:sty m:val="p"/>
-                  </m:rPr>
-                  <w:rPr>
-                    <w:rFonts w:ascii="Cambria Math" w:hAnsi="Cambria Math"/>
-                  </w:rPr>
-                  <m:t>3</m:t>
+                  <m:t xml:space="preserve"> mod 13</m:t>
                 </m:r>
               </m:oMath>
             </m:oMathPara>
@@ -11616,16 +11069,7 @@
                   <w:rPr>
                     <w:rFonts w:ascii="Cambria Math" w:hAnsi="Cambria Math"/>
                   </w:rPr>
-                  <m:t>=73 mod 1</m:t>
-                </m:r>
-                <m:r>
-                  <m:rPr>
-                    <m:sty m:val="p"/>
-                  </m:rPr>
-                  <w:rPr>
-                    <w:rFonts w:ascii="Cambria Math" w:hAnsi="Cambria Math"/>
-                  </w:rPr>
-                  <m:t>3</m:t>
+                  <m:t>=73 mod 13</m:t>
                 </m:r>
               </m:oMath>
             </m:oMathPara>
@@ -11643,16 +11087,7 @@
                   <w:rPr>
                     <w:rFonts w:ascii="Cambria Math" w:hAnsi="Cambria Math"/>
                   </w:rPr>
-                  <m:t>=</m:t>
-                </m:r>
-                <m:r>
-                  <m:rPr>
-                    <m:sty m:val="p"/>
-                  </m:rPr>
-                  <w:rPr>
-                    <w:rFonts w:ascii="Cambria Math" w:hAnsi="Cambria Math"/>
-                  </w:rPr>
-                  <m:t>8</m:t>
+                  <m:t>=8</m:t>
                 </m:r>
               </m:oMath>
             </m:oMathPara>
@@ -11955,16 +11390,7 @@
                   <w:rPr>
                     <w:rFonts w:ascii="Cambria Math" w:hAnsi="Cambria Math"/>
                   </w:rPr>
-                  <m:t xml:space="preserve"> mod </m:t>
-                </m:r>
-                <m:r>
-                  <m:rPr>
-                    <m:sty m:val="p"/>
-                  </m:rPr>
-                  <w:rPr>
-                    <w:rFonts w:ascii="Cambria Math" w:hAnsi="Cambria Math"/>
-                  </w:rPr>
-                  <m:t>p</m:t>
+                  <m:t xml:space="preserve"> mod p</m:t>
                 </m:r>
               </m:oMath>
             </m:oMathPara>
@@ -12195,16 +11621,7 @@
                   <w:rPr>
                     <w:rFonts w:ascii="Cambria Math" w:hAnsi="Cambria Math"/>
                   </w:rPr>
-                  <m:t xml:space="preserve"> mod </m:t>
-                </m:r>
-                <m:r>
-                  <m:rPr>
-                    <m:sty m:val="p"/>
-                  </m:rPr>
-                  <w:rPr>
-                    <w:rFonts w:ascii="Cambria Math" w:hAnsi="Cambria Math"/>
-                  </w:rPr>
-                  <m:t>p</m:t>
+                  <m:t xml:space="preserve"> mod p</m:t>
                 </m:r>
               </m:oMath>
             </m:oMathPara>
@@ -12280,16 +11697,7 @@
                   <w:rPr>
                     <w:rFonts w:ascii="Cambria Math" w:hAnsi="Cambria Math"/>
                   </w:rPr>
-                  <m:t xml:space="preserve"> mod 1</m:t>
-                </m:r>
-                <m:r>
-                  <m:rPr>
-                    <m:sty m:val="p"/>
-                  </m:rPr>
-                  <w:rPr>
-                    <w:rFonts w:ascii="Cambria Math" w:hAnsi="Cambria Math"/>
-                  </w:rPr>
-                  <m:t>3</m:t>
+                  <m:t xml:space="preserve"> mod 13</m:t>
                 </m:r>
               </m:oMath>
             </m:oMathPara>
@@ -12307,16 +11715,7 @@
                   <w:rPr>
                     <w:rFonts w:ascii="Cambria Math" w:hAnsi="Cambria Math"/>
                   </w:rPr>
-                  <m:t>=-38 mod 1</m:t>
-                </m:r>
-                <m:r>
-                  <m:rPr>
-                    <m:sty m:val="p"/>
-                  </m:rPr>
-                  <w:rPr>
-                    <w:rFonts w:ascii="Cambria Math" w:hAnsi="Cambria Math"/>
-                  </w:rPr>
-                  <m:t>3</m:t>
+                  <m:t>=-38 mod 13</m:t>
                 </m:r>
               </m:oMath>
             </m:oMathPara>
@@ -12334,26 +11733,17 @@
                   <w:rPr>
                     <w:rFonts w:ascii="Cambria Math" w:hAnsi="Cambria Math"/>
                   </w:rPr>
-                  <m:t>=</m:t>
-                </m:r>
-                <m:r>
-                  <m:rPr>
-                    <m:sty m:val="p"/>
-                  </m:rPr>
-                  <w:rPr>
-                    <w:rFonts w:ascii="Cambria Math" w:hAnsi="Cambria Math"/>
-                  </w:rPr>
-                  <m:t>1</m:t>
+                  <m:t>=1</m:t>
                 </m:r>
               </m:oMath>
             </m:oMathPara>
           </w:p>
-          <w:bookmarkEnd w:id="70"/>
           <w:bookmarkEnd w:id="71"/>
+          <w:bookmarkEnd w:id="72"/>
           <w:p/>
           <w:p>
-            <w:bookmarkStart w:id="72" w:name="OLE_LINK76"/>
-            <w:bookmarkStart w:id="73" w:name="OLE_LINK77"/>
+            <w:bookmarkStart w:id="73" w:name="OLE_LINK76"/>
+            <w:bookmarkStart w:id="74" w:name="OLE_LINK77"/>
             <m:oMathPara>
               <m:oMathParaPr>
                 <m:jc m:val="left"/>
@@ -12699,16 +12089,7 @@
                   <w:rPr>
                     <w:rFonts w:ascii="Cambria Math" w:hAnsi="Cambria Math"/>
                   </w:rPr>
-                  <m:t xml:space="preserve"> mod 13=-10 mod 13=</m:t>
-                </m:r>
-                <m:r>
-                  <m:rPr>
-                    <m:sty m:val="p"/>
-                  </m:rPr>
-                  <w:rPr>
-                    <w:rFonts w:ascii="Cambria Math" w:hAnsi="Cambria Math"/>
-                  </w:rPr>
-                  <m:t>3</m:t>
+                  <m:t xml:space="preserve"> mod 13=-10 mod 13=3</m:t>
                 </m:r>
               </m:oMath>
             </m:oMathPara>
@@ -12990,16 +12371,7 @@
                   <w:rPr>
                     <w:rFonts w:ascii="Cambria Math" w:hAnsi="Cambria Math"/>
                   </w:rPr>
-                  <m:t xml:space="preserve"> mod </m:t>
-                </m:r>
-                <m:r>
-                  <m:rPr>
-                    <m:sty m:val="p"/>
-                  </m:rPr>
-                  <w:rPr>
-                    <w:rFonts w:ascii="Cambria Math" w:hAnsi="Cambria Math"/>
-                  </w:rPr>
-                  <m:t>p</m:t>
+                  <m:t xml:space="preserve"> mod p</m:t>
                 </m:r>
               </m:oMath>
             </m:oMathPara>
@@ -13077,16 +12449,7 @@
                   <w:rPr>
                     <w:rFonts w:ascii="Cambria Math" w:hAnsi="Cambria Math"/>
                   </w:rPr>
-                  <m:t xml:space="preserve"> mod 1</m:t>
-                </m:r>
-                <m:r>
-                  <m:rPr>
-                    <m:sty m:val="p"/>
-                  </m:rPr>
-                  <w:rPr>
-                    <w:rFonts w:ascii="Cambria Math" w:hAnsi="Cambria Math"/>
-                  </w:rPr>
-                  <m:t>0</m:t>
+                  <m:t xml:space="preserve"> mod 10</m:t>
                 </m:r>
               </m:oMath>
             </m:oMathPara>
@@ -13104,16 +12467,7 @@
                   <w:rPr>
                     <w:rFonts w:ascii="Cambria Math" w:hAnsi="Cambria Math"/>
                   </w:rPr>
-                  <m:t>=1</m:t>
-                </m:r>
-                <m:r>
-                  <m:rPr>
-                    <m:sty m:val="p"/>
-                  </m:rPr>
-                  <w:rPr>
-                    <w:rFonts w:ascii="Cambria Math" w:hAnsi="Cambria Math"/>
-                  </w:rPr>
-                  <m:t>0</m:t>
+                  <m:t>=10</m:t>
                 </m:r>
               </m:oMath>
             </m:oMathPara>
@@ -13416,16 +12770,7 @@
                   <w:rPr>
                     <w:rFonts w:ascii="Cambria Math" w:hAnsi="Cambria Math"/>
                   </w:rPr>
-                  <m:t xml:space="preserve"> mod </m:t>
-                </m:r>
-                <m:r>
-                  <m:rPr>
-                    <m:sty m:val="p"/>
-                  </m:rPr>
-                  <w:rPr>
-                    <w:rFonts w:ascii="Cambria Math" w:hAnsi="Cambria Math"/>
-                  </w:rPr>
-                  <m:t>p</m:t>
+                  <m:t xml:space="preserve"> mod p</m:t>
                 </m:r>
               </m:oMath>
             </m:oMathPara>
@@ -13501,16 +12846,7 @@
                   <w:rPr>
                     <w:rFonts w:ascii="Cambria Math" w:hAnsi="Cambria Math"/>
                   </w:rPr>
-                  <m:t xml:space="preserve"> mod 1</m:t>
-                </m:r>
-                <m:r>
-                  <m:rPr>
-                    <m:sty m:val="p"/>
-                  </m:rPr>
-                  <w:rPr>
-                    <w:rFonts w:ascii="Cambria Math" w:hAnsi="Cambria Math"/>
-                  </w:rPr>
-                  <m:t>3</m:t>
+                  <m:t xml:space="preserve"> mod 13</m:t>
                 </m:r>
               </m:oMath>
             </m:oMathPara>
@@ -13528,16 +12864,8 @@
                   <w:rPr>
                     <w:rFonts w:ascii="Cambria Math" w:hAnsi="Cambria Math"/>
                   </w:rPr>
-                  <m:t>=-7 mod 1</m:t>
-                </m:r>
-                <m:r>
-                  <m:rPr>
-                    <m:sty m:val="p"/>
-                  </m:rPr>
-                  <w:rPr>
-                    <w:rFonts w:ascii="Cambria Math" w:hAnsi="Cambria Math"/>
-                  </w:rPr>
-                  <m:t>3</m:t>
+                  <w:lastRenderedPageBreak/>
+                  <m:t>=-7 mod 13</m:t>
                 </m:r>
               </m:oMath>
             </m:oMathPara>
@@ -13555,26 +12883,17 @@
                   <w:rPr>
                     <w:rFonts w:ascii="Cambria Math" w:hAnsi="Cambria Math"/>
                   </w:rPr>
-                  <m:t>=</m:t>
-                </m:r>
-                <m:r>
-                  <m:rPr>
-                    <m:sty m:val="p"/>
-                  </m:rPr>
-                  <w:rPr>
-                    <w:rFonts w:ascii="Cambria Math" w:hAnsi="Cambria Math"/>
-                  </w:rPr>
-                  <m:t>6</m:t>
+                  <m:t>=6</m:t>
                 </m:r>
               </m:oMath>
             </m:oMathPara>
           </w:p>
-          <w:bookmarkEnd w:id="72"/>
           <w:bookmarkEnd w:id="73"/>
+          <w:bookmarkEnd w:id="74"/>
           <w:p/>
           <w:p>
-            <w:bookmarkStart w:id="74" w:name="OLE_LINK80"/>
-            <w:bookmarkStart w:id="75" w:name="OLE_LINK81"/>
+            <w:bookmarkStart w:id="75" w:name="OLE_LINK80"/>
+            <w:bookmarkStart w:id="76" w:name="OLE_LINK81"/>
             <m:oMathPara>
               <m:oMathParaPr>
                 <m:jc m:val="left"/>
@@ -13587,25 +12906,7 @@
                   <w:rPr>
                     <w:rFonts w:ascii="Cambria Math" w:hAnsi="Cambria Math"/>
                   </w:rPr>
-                  <m:t>3</m:t>
-                </m:r>
-                <m:r>
-                  <m:rPr>
-                    <m:sty m:val="p"/>
-                  </m:rPr>
-                  <w:rPr>
-                    <w:rFonts w:ascii="Cambria Math" w:hAnsi="Cambria Math"/>
-                  </w:rPr>
-                  <m:t>×</m:t>
-                </m:r>
-                <m:r>
-                  <m:rPr>
-                    <m:sty m:val="p"/>
-                  </m:rPr>
-                  <w:rPr>
-                    <w:rFonts w:ascii="Cambria Math" w:hAnsi="Cambria Math"/>
-                  </w:rPr>
-                  <m:t>P=</m:t>
+                  <m:t>3×P=</m:t>
                 </m:r>
                 <m:d>
                   <m:dPr>
@@ -13793,8 +13094,8 @@
               </m:oMath>
             </m:oMathPara>
           </w:p>
-          <w:bookmarkEnd w:id="74"/>
           <w:bookmarkEnd w:id="75"/>
+          <w:bookmarkEnd w:id="76"/>
           <w:p/>
           <w:p>
             <w:r>
@@ -13804,7 +13105,7 @@
               <w:drawing>
                 <wp:inline distT="0" distB="0" distL="0" distR="0">
                   <wp:extent cx="7200900" cy="457200"/>
-                  <wp:effectExtent l="0" t="0" r="0" b="0"/>
+                  <wp:effectExtent l="19050" t="19050" r="19050" b="19050"/>
                   <wp:docPr id="26" name="圖片 26"/>
                   <wp:cNvGraphicFramePr>
                     <a:graphicFrameLocks xmlns:a="http://schemas.openxmlformats.org/drawingml/2006/main" noChangeAspect="1"/>
@@ -13819,7 +13120,7 @@
                           </pic:cNvPicPr>
                         </pic:nvPicPr>
                         <pic:blipFill>
-                          <a:blip r:embed="rId26" cstate="print">
+                          <a:blip r:embed="rId27" cstate="print">
                             <a:extLst>
                               <a:ext uri="{28A0092B-C50C-407E-A947-70E740481C1C}">
                                 <a14:useLocalDpi xmlns:a14="http://schemas.microsoft.com/office/drawing/2010/main" val="0"/>
@@ -13841,7 +13142,9 @@
                           </a:prstGeom>
                           <a:noFill/>
                           <a:ln>
-                            <a:noFill/>
+                            <a:solidFill>
+                              <a:schemeClr val="tx1"/>
+                            </a:solidFill>
                           </a:ln>
                         </pic:spPr>
                       </pic:pic>
@@ -13857,11 +13160,10 @@
               <w:rPr>
                 <w:noProof/>
               </w:rPr>
-              <w:lastRenderedPageBreak/>
               <w:drawing>
                 <wp:inline distT="0" distB="0" distL="0" distR="0">
                   <wp:extent cx="7200900" cy="2971800"/>
-                  <wp:effectExtent l="0" t="0" r="0" b="0"/>
+                  <wp:effectExtent l="19050" t="19050" r="19050" b="19050"/>
                   <wp:docPr id="27" name="圖片 27"/>
                   <wp:cNvGraphicFramePr>
                     <a:graphicFrameLocks xmlns:a="http://schemas.openxmlformats.org/drawingml/2006/main" noChangeAspect="1"/>
@@ -13876,7 +13178,7 @@
                           </pic:cNvPicPr>
                         </pic:nvPicPr>
                         <pic:blipFill>
-                          <a:blip r:embed="rId27" cstate="print">
+                          <a:blip r:embed="rId28" cstate="print">
                             <a:extLst>
                               <a:ext uri="{28A0092B-C50C-407E-A947-70E740481C1C}">
                                 <a14:useLocalDpi xmlns:a14="http://schemas.microsoft.com/office/drawing/2010/main" val="0"/>
@@ -13898,7 +13200,9 @@
                           </a:prstGeom>
                           <a:noFill/>
                           <a:ln>
-                            <a:noFill/>
+                            <a:solidFill>
+                              <a:schemeClr val="tx1"/>
+                            </a:solidFill>
                           </a:ln>
                         </pic:spPr>
                       </pic:pic>
@@ -13915,10 +13219,10 @@
                 <w:noProof/>
               </w:rPr>
               <w:drawing>
-                <wp:inline distT="0" distB="0" distL="0" distR="0">
-                  <wp:extent cx="7200900" cy="3200400"/>
-                  <wp:effectExtent l="0" t="0" r="0" b="0"/>
-                  <wp:docPr id="28" name="圖片 28"/>
+                <wp:inline distT="0" distB="0" distL="0" distR="0" wp14:anchorId="5B4055BA" wp14:editId="12DB28BE">
+                  <wp:extent cx="7199630" cy="2288540"/>
+                  <wp:effectExtent l="19050" t="19050" r="20320" b="16510"/>
+                  <wp:docPr id="20" name="圖片 3"/>
                   <wp:cNvGraphicFramePr>
                     <a:graphicFrameLocks xmlns:a="http://schemas.openxmlformats.org/drawingml/2006/main" noChangeAspect="1"/>
                   </wp:cNvGraphicFramePr>
@@ -13926,35 +13230,29 @@
                     <a:graphicData uri="http://schemas.openxmlformats.org/drawingml/2006/picture">
                       <pic:pic xmlns:pic="http://schemas.openxmlformats.org/drawingml/2006/picture">
                         <pic:nvPicPr>
-                          <pic:cNvPr id="0" name="Picture 28"/>
+                          <pic:cNvPr id="4" name="圖片 3"/>
                           <pic:cNvPicPr>
-                            <a:picLocks noChangeAspect="1" noChangeArrowheads="1"/>
+                            <a:picLocks noChangeAspect="1"/>
                           </pic:cNvPicPr>
                         </pic:nvPicPr>
                         <pic:blipFill>
-                          <a:blip r:embed="rId28" cstate="print">
-                            <a:extLst>
-                              <a:ext uri="{28A0092B-C50C-407E-A947-70E740481C1C}">
-                                <a14:useLocalDpi xmlns:a14="http://schemas.microsoft.com/office/drawing/2010/main" val="0"/>
-                              </a:ext>
-                            </a:extLst>
-                          </a:blip>
-                          <a:srcRect/>
+                          <a:blip r:embed="rId29"/>
                           <a:stretch>
                             <a:fillRect/>
                           </a:stretch>
                         </pic:blipFill>
-                        <pic:spPr bwMode="auto">
+                        <pic:spPr>
                           <a:xfrm>
                             <a:off x="0" y="0"/>
-                            <a:ext cx="7200900" cy="3200400"/>
+                            <a:ext cx="7199630" cy="2288540"/>
                           </a:xfrm>
                           <a:prstGeom prst="rect">
                             <a:avLst/>
                           </a:prstGeom>
-                          <a:noFill/>
                           <a:ln>
-                            <a:noFill/>
+                            <a:solidFill>
+                              <a:schemeClr val="tx1"/>
+                            </a:solidFill>
                           </a:ln>
                         </pic:spPr>
                       </pic:pic>
@@ -13973,7 +13271,7 @@
               <w:drawing>
                 <wp:inline distT="0" distB="0" distL="0" distR="0">
                   <wp:extent cx="7200900" cy="685800"/>
-                  <wp:effectExtent l="0" t="0" r="0" b="0"/>
+                  <wp:effectExtent l="19050" t="19050" r="19050" b="19050"/>
                   <wp:docPr id="29" name="圖片 29"/>
                   <wp:cNvGraphicFramePr>
                     <a:graphicFrameLocks xmlns:a="http://schemas.openxmlformats.org/drawingml/2006/main" noChangeAspect="1"/>
@@ -13988,7 +13286,7 @@
                           </pic:cNvPicPr>
                         </pic:nvPicPr>
                         <pic:blipFill>
-                          <a:blip r:embed="rId29" cstate="print">
+                          <a:blip r:embed="rId30" cstate="print">
                             <a:extLst>
                               <a:ext uri="{28A0092B-C50C-407E-A947-70E740481C1C}">
                                 <a14:useLocalDpi xmlns:a14="http://schemas.microsoft.com/office/drawing/2010/main" val="0"/>
@@ -14010,7 +13308,9 @@
                           </a:prstGeom>
                           <a:noFill/>
                           <a:ln>
-                            <a:noFill/>
+                            <a:solidFill>
+                              <a:schemeClr val="tx1"/>
+                            </a:solidFill>
                           </a:ln>
                         </pic:spPr>
                       </pic:pic>
@@ -14020,13 +13320,7 @@
               </w:drawing>
             </w:r>
           </w:p>
-          <w:p>
-            <w:pPr>
-              <w:rPr>
-                <w:rFonts w:hint="eastAsia"/>
-              </w:rPr>
-            </w:pPr>
-          </w:p>
+          <w:p/>
         </w:tc>
       </w:tr>
       <w:tr>
@@ -14035,10 +13329,10 @@
             <w:tcW w:w="11328" w:type="dxa"/>
           </w:tcPr>
           <w:p>
-            <w:bookmarkStart w:id="76" w:name="OLE_LINK82"/>
-            <w:bookmarkStart w:id="77" w:name="OLE_LINK83"/>
-            <w:bookmarkStart w:id="78" w:name="OLE_LINK84"/>
-            <w:bookmarkStart w:id="79" w:name="OLE_LINK85"/>
+            <w:bookmarkStart w:id="77" w:name="OLE_LINK84"/>
+            <w:bookmarkStart w:id="78" w:name="OLE_LINK85"/>
+            <w:bookmarkStart w:id="79" w:name="OLE_LINK82"/>
+            <w:bookmarkStart w:id="80" w:name="OLE_LINK83"/>
             <w:r>
               <w:rPr>
                 <w:rFonts w:hint="eastAsia"/>
@@ -14079,18 +13373,18 @@
               </w:rPr>
               <w:t>鑰</w:t>
             </w:r>
+            <w:bookmarkEnd w:id="77"/>
             <w:bookmarkEnd w:id="78"/>
-            <w:bookmarkEnd w:id="79"/>
             <w:proofErr w:type="gramEnd"/>
           </w:p>
-          <w:bookmarkEnd w:id="76"/>
-          <w:bookmarkEnd w:id="77"/>
+          <w:bookmarkEnd w:id="79"/>
+          <w:bookmarkEnd w:id="80"/>
           <w:p/>
           <w:p>
-            <w:bookmarkStart w:id="80" w:name="OLE_LINK86"/>
-            <w:bookmarkStart w:id="81" w:name="OLE_LINK87"/>
-            <w:bookmarkStart w:id="82" w:name="OLE_LINK90"/>
-            <w:bookmarkStart w:id="83" w:name="OLE_LINK91"/>
+            <w:bookmarkStart w:id="81" w:name="OLE_LINK90"/>
+            <w:bookmarkStart w:id="82" w:name="OLE_LINK91"/>
+            <w:bookmarkStart w:id="83" w:name="OLE_LINK86"/>
+            <w:bookmarkStart w:id="84" w:name="OLE_LINK87"/>
             <m:oMathPara>
               <m:oMathParaPr>
                 <m:jc m:val="left"/>
@@ -14103,6 +13397,7 @@
                   <w:rPr>
                     <w:rFonts w:ascii="Cambria Math" w:hAnsi="Cambria Math" w:hint="eastAsia"/>
                   </w:rPr>
+                  <w:lastRenderedPageBreak/>
                   <m:t>選擇</m:t>
                 </m:r>
                 <m:r>
@@ -14281,12 +13576,12 @@
                 </m:d>
               </m:oMath>
             </m:oMathPara>
+            <w:bookmarkEnd w:id="81"/>
             <w:bookmarkEnd w:id="82"/>
-            <w:bookmarkEnd w:id="83"/>
           </w:p>
           <w:p>
-            <w:bookmarkStart w:id="84" w:name="OLE_LINK88"/>
-            <w:bookmarkStart w:id="85" w:name="OLE_LINK89"/>
+            <w:bookmarkStart w:id="85" w:name="OLE_LINK88"/>
+            <w:bookmarkStart w:id="86" w:name="OLE_LINK89"/>
             <m:oMathPara>
               <m:oMathParaPr>
                 <m:jc m:val="left"/>
@@ -14430,16 +13725,7 @@
                   <w:rPr>
                     <w:rFonts w:ascii="Cambria Math" w:hAnsi="Cambria Math"/>
                   </w:rPr>
-                  <m:t>+</m:t>
-                </m:r>
-                <m:r>
-                  <m:rPr>
-                    <m:sty m:val="p"/>
-                  </m:rPr>
-                  <w:rPr>
-                    <w:rFonts w:ascii="Cambria Math" w:hAnsi="Cambria Math"/>
-                  </w:rPr>
-                  <m:t>1</m:t>
+                  <m:t>+1</m:t>
                 </m:r>
               </m:oMath>
             </m:oMathPara>
@@ -14466,22 +13752,13 @@
                   <w:rPr>
                     <w:rFonts w:ascii="Cambria Math" w:hAnsi="Cambria Math" w:hint="eastAsia"/>
                   </w:rPr>
-                  <m:t>為曲線上包含無限遠點的所有點的數</m:t>
-                </m:r>
-                <m:r>
-                  <m:rPr>
-                    <m:sty m:val="p"/>
-                  </m:rPr>
-                  <w:rPr>
-                    <w:rFonts w:ascii="Cambria Math" w:hAnsi="Cambria Math" w:hint="eastAsia"/>
-                  </w:rPr>
-                  <m:t>目</m:t>
+                  <m:t>為曲線上包含無限遠點的所有點的數目</m:t>
                 </m:r>
               </m:oMath>
             </m:oMathPara>
           </w:p>
-          <w:bookmarkEnd w:id="84"/>
           <w:bookmarkEnd w:id="85"/>
+          <w:bookmarkEnd w:id="86"/>
           <w:p/>
           <w:p>
             <m:oMathPara>
@@ -15152,8 +14429,8 @@
               </m:oMath>
             </m:oMathPara>
           </w:p>
-          <w:bookmarkEnd w:id="80"/>
-          <w:bookmarkEnd w:id="81"/>
+          <w:bookmarkEnd w:id="83"/>
+          <w:bookmarkEnd w:id="84"/>
           <w:p/>
           <w:p>
             <w:r>
@@ -15163,7 +14440,7 @@
               <w:drawing>
                 <wp:inline distT="0" distB="0" distL="0" distR="0">
                   <wp:extent cx="7200900" cy="2286000"/>
-                  <wp:effectExtent l="0" t="0" r="0" b="0"/>
+                  <wp:effectExtent l="19050" t="19050" r="19050" b="19050"/>
                   <wp:docPr id="30" name="圖片 30"/>
                   <wp:cNvGraphicFramePr>
                     <a:graphicFrameLocks xmlns:a="http://schemas.openxmlformats.org/drawingml/2006/main" noChangeAspect="1"/>
@@ -15178,7 +14455,7 @@
                           </pic:cNvPicPr>
                         </pic:nvPicPr>
                         <pic:blipFill>
-                          <a:blip r:embed="rId30" cstate="print">
+                          <a:blip r:embed="rId31" cstate="print">
                             <a:extLst>
                               <a:ext uri="{28A0092B-C50C-407E-A947-70E740481C1C}">
                                 <a14:useLocalDpi xmlns:a14="http://schemas.microsoft.com/office/drawing/2010/main" val="0"/>
@@ -15200,7 +14477,9 @@
                           </a:prstGeom>
                           <a:noFill/>
                           <a:ln>
-                            <a:noFill/>
+                            <a:solidFill>
+                              <a:schemeClr val="tx1"/>
+                            </a:solidFill>
                           </a:ln>
                         </pic:spPr>
                       </pic:pic>
@@ -15210,13 +14489,7 @@
               </w:drawing>
             </w:r>
           </w:p>
-          <w:p>
-            <w:pPr>
-              <w:rPr>
-                <w:rFonts w:hint="eastAsia"/>
-              </w:rPr>
-            </w:pPr>
-          </w:p>
+          <w:p/>
         </w:tc>
       </w:tr>
       <w:tr>
@@ -15225,13 +14498,8 @@
             <w:tcW w:w="11328" w:type="dxa"/>
           </w:tcPr>
           <w:p>
-            <w:pPr>
-              <w:rPr>
-                <w:rFonts w:hint="eastAsia"/>
-              </w:rPr>
-            </w:pPr>
-            <w:bookmarkStart w:id="86" w:name="OLE_LINK92"/>
-            <w:bookmarkStart w:id="87" w:name="OLE_LINK93"/>
+            <w:bookmarkStart w:id="87" w:name="OLE_LINK92"/>
+            <w:bookmarkStart w:id="88" w:name="OLE_LINK93"/>
             <w:r>
               <w:rPr>
                 <w:rFonts w:hint="eastAsia"/>
@@ -15280,12 +14548,12 @@
               <w:t>來進行簽章</w:t>
             </w:r>
           </w:p>
-          <w:bookmarkEnd w:id="86"/>
           <w:bookmarkEnd w:id="87"/>
+          <w:bookmarkEnd w:id="88"/>
           <w:p/>
           <w:p>
-            <w:bookmarkStart w:id="88" w:name="OLE_LINK94"/>
-            <w:bookmarkStart w:id="89" w:name="OLE_LINK95"/>
+            <w:bookmarkStart w:id="89" w:name="OLE_LINK94"/>
+            <w:bookmarkStart w:id="90" w:name="OLE_LINK95"/>
             <m:oMathPara>
               <m:oMathParaPr>
                 <m:jc m:val="left"/>
@@ -15316,16 +14584,7 @@
                   <w:rPr>
                     <w:rFonts w:ascii="Cambria Math" w:hAnsi="Cambria Math"/>
                   </w:rPr>
-                  <m:t>Message=</m:t>
-                </m:r>
-                <m:r>
-                  <m:rPr>
-                    <m:sty m:val="p"/>
-                  </m:rPr>
-                  <w:rPr>
-                    <w:rFonts w:ascii="Cambria Math" w:hAnsi="Cambria Math"/>
-                  </w:rPr>
-                  <m:t>M</m:t>
+                  <m:t>Message=M</m:t>
                 </m:r>
               </m:oMath>
             </m:oMathPara>
@@ -15343,16 +14602,7 @@
                   <w:rPr>
                     <w:rFonts w:ascii="Cambria Math" w:hAnsi="Cambria Math" w:hint="eastAsia"/>
                   </w:rPr>
-                  <m:t>計算</m:t>
-                </m:r>
-                <m:r>
-                  <m:rPr>
-                    <m:sty m:val="p"/>
-                  </m:rPr>
-                  <w:rPr>
-                    <w:rFonts w:ascii="Cambria Math" w:hAnsi="Cambria Math" w:hint="eastAsia"/>
-                  </w:rPr>
-                  <m:t>出</m:t>
+                  <m:t>計算出</m:t>
                 </m:r>
                 <m:r>
                   <m:rPr>
@@ -15395,13 +14645,7 @@
               </m:oMath>
             </m:oMathPara>
           </w:p>
-          <w:p>
-            <w:pPr>
-              <w:rPr>
-                <w:rFonts w:hint="eastAsia"/>
-              </w:rPr>
-            </w:pPr>
-          </w:p>
+          <w:p/>
           <w:p>
             <m:oMathPara>
               <m:oMathParaPr>
@@ -15741,16 +14985,7 @@
                   <w:rPr>
                     <w:rFonts w:ascii="Cambria Math" w:hAnsi="Cambria Math"/>
                   </w:rPr>
-                  <m:t xml:space="preserve"> mod </m:t>
-                </m:r>
-                <m:r>
-                  <m:rPr>
-                    <m:sty m:val="p"/>
-                  </m:rPr>
-                  <w:rPr>
-                    <w:rFonts w:ascii="Cambria Math" w:hAnsi="Cambria Math"/>
-                  </w:rPr>
-                  <m:t>n</m:t>
+                  <m:t xml:space="preserve"> mod n</m:t>
                 </m:r>
               </m:oMath>
             </m:oMathPara>
@@ -15795,16 +15030,7 @@
                   <w:rPr>
                     <w:rFonts w:ascii="Cambria Math" w:hAnsi="Cambria Math" w:hint="eastAsia"/>
                   </w:rPr>
-                  <m:t>，</m:t>
-                </m:r>
-                <m:r>
-                  <m:rPr>
-                    <m:sty m:val="p"/>
-                  </m:rPr>
-                  <w:rPr>
-                    <w:rFonts w:ascii="Cambria Math" w:hAnsi="Cambria Math" w:hint="eastAsia"/>
-                  </w:rPr>
-                  <m:t>則重新選一個</m:t>
+                  <m:t>，則重新選一個</m:t>
                 </m:r>
                 <m:r>
                   <m:rPr>
@@ -15981,16 +15207,7 @@
                   <w:rPr>
                     <w:rFonts w:ascii="Cambria Math" w:hAnsi="Cambria Math"/>
                   </w:rPr>
-                  <m:t xml:space="preserve"> mod </m:t>
-                </m:r>
-                <m:r>
-                  <m:rPr>
-                    <m:sty m:val="p"/>
-                  </m:rPr>
-                  <w:rPr>
-                    <w:rFonts w:ascii="Cambria Math" w:hAnsi="Cambria Math"/>
-                  </w:rPr>
-                  <m:t>n</m:t>
+                  <m:t xml:space="preserve"> mod n</m:t>
                 </m:r>
               </m:oMath>
             </m:oMathPara>
@@ -16026,16 +15243,7 @@
                   <w:rPr>
                     <w:rFonts w:ascii="Cambria Math" w:hAnsi="Cambria Math"/>
                   </w:rPr>
-                  <m:t>s</m:t>
-                </m:r>
-                <m:r>
-                  <m:rPr>
-                    <m:sty m:val="p"/>
-                  </m:rPr>
-                  <w:rPr>
-                    <w:rFonts w:ascii="Cambria Math" w:hAnsi="Cambria Math"/>
-                  </w:rPr>
-                  <m:t>=0</m:t>
+                  <m:t>s=0</m:t>
                 </m:r>
                 <m:r>
                   <m:rPr>
@@ -16044,16 +15252,7 @@
                   <w:rPr>
                     <w:rFonts w:ascii="Cambria Math" w:hAnsi="Cambria Math" w:hint="eastAsia"/>
                   </w:rPr>
-                  <m:t>，</m:t>
-                </m:r>
-                <m:r>
-                  <m:rPr>
-                    <m:sty m:val="p"/>
-                  </m:rPr>
-                  <w:rPr>
-                    <w:rFonts w:ascii="Cambria Math" w:hAnsi="Cambria Math" w:hint="eastAsia"/>
-                  </w:rPr>
-                  <m:t>則重新選一個</m:t>
+                  <m:t>，則重新選一個</m:t>
                 </m:r>
                 <m:r>
                   <m:rPr>
@@ -16164,18 +15363,19 @@
               </m:oMath>
             </m:oMathPara>
           </w:p>
-          <w:bookmarkEnd w:id="88"/>
           <w:bookmarkEnd w:id="89"/>
+          <w:bookmarkEnd w:id="90"/>
           <w:p/>
           <w:p>
             <w:r>
               <w:rPr>
                 <w:noProof/>
               </w:rPr>
+              <w:lastRenderedPageBreak/>
               <w:drawing>
                 <wp:inline distT="0" distB="0" distL="0" distR="0">
                   <wp:extent cx="7200900" cy="2971800"/>
-                  <wp:effectExtent l="0" t="0" r="0" b="0"/>
+                  <wp:effectExtent l="19050" t="19050" r="19050" b="19050"/>
                   <wp:docPr id="31" name="圖片 31"/>
                   <wp:cNvGraphicFramePr>
                     <a:graphicFrameLocks xmlns:a="http://schemas.openxmlformats.org/drawingml/2006/main" noChangeAspect="1"/>
@@ -16190,7 +15390,7 @@
                           </pic:cNvPicPr>
                         </pic:nvPicPr>
                         <pic:blipFill>
-                          <a:blip r:embed="rId31" cstate="print">
+                          <a:blip r:embed="rId32" cstate="print">
                             <a:extLst>
                               <a:ext uri="{28A0092B-C50C-407E-A947-70E740481C1C}">
                                 <a14:useLocalDpi xmlns:a14="http://schemas.microsoft.com/office/drawing/2010/main" val="0"/>
@@ -16212,7 +15412,9 @@
                           </a:prstGeom>
                           <a:noFill/>
                           <a:ln>
-                            <a:noFill/>
+                            <a:solidFill>
+                              <a:schemeClr val="tx1"/>
+                            </a:solidFill>
                           </a:ln>
                         </pic:spPr>
                       </pic:pic>
@@ -16222,13 +15424,7 @@
               </w:drawing>
             </w:r>
           </w:p>
-          <w:p>
-            <w:pPr>
-              <w:rPr>
-                <w:rFonts w:hint="eastAsia"/>
-              </w:rPr>
-            </w:pPr>
-          </w:p>
+          <w:p/>
         </w:tc>
       </w:tr>
       <w:tr>
@@ -16237,12 +15433,13 @@
             <w:tcW w:w="11328" w:type="dxa"/>
           </w:tcPr>
           <w:p>
-            <w:bookmarkStart w:id="90" w:name="OLE_LINK96"/>
-            <w:bookmarkStart w:id="91" w:name="OLE_LINK97"/>
+            <w:bookmarkStart w:id="91" w:name="OLE_LINK96"/>
+            <w:bookmarkStart w:id="92" w:name="OLE_LINK97"/>
             <w:r>
               <w:rPr>
                 <w:rFonts w:hint="eastAsia"/>
               </w:rPr>
+              <w:lastRenderedPageBreak/>
               <w:t>透過橢圓曲線、私</w:t>
             </w:r>
             <w:proofErr w:type="gramStart"/>
@@ -16271,27 +15468,15 @@
               <w:rPr>
                 <w:rFonts w:hint="eastAsia"/>
               </w:rPr>
-              <w:t>來進行</w:t>
+              <w:t>來進行驗章</w:t>
             </w:r>
-            <w:r>
-              <w:rPr>
-                <w:rFonts w:hint="eastAsia"/>
-              </w:rPr>
-              <w:t>驗章</w:t>
-            </w:r>
-            <w:bookmarkEnd w:id="90"/>
             <w:bookmarkEnd w:id="91"/>
+            <w:bookmarkEnd w:id="92"/>
           </w:p>
+          <w:p/>
           <w:p>
-            <w:pPr>
-              <w:rPr>
-                <w:rFonts w:hint="eastAsia"/>
-              </w:rPr>
-            </w:pPr>
-          </w:p>
-          <w:p>
-            <w:bookmarkStart w:id="92" w:name="OLE_LINK98"/>
-            <w:bookmarkStart w:id="93" w:name="OLE_LINK99"/>
+            <w:bookmarkStart w:id="93" w:name="OLE_LINK98"/>
+            <w:bookmarkStart w:id="94" w:name="OLE_LINK99"/>
             <m:oMathPara>
               <m:oMathParaPr>
                 <m:jc m:val="left"/>
@@ -16353,16 +15538,7 @@
                   <w:rPr>
                     <w:rFonts w:ascii="Cambria Math" w:hAnsi="Cambria Math"/>
                   </w:rPr>
-                  <m:t>≠</m:t>
-                </m:r>
-                <m:r>
-                  <m:rPr>
-                    <m:sty m:val="p"/>
-                  </m:rPr>
-                  <w:rPr>
-                    <w:rFonts w:ascii="Cambria Math" w:hAnsi="Cambria Math"/>
-                  </w:rPr>
-                  <m:t>O</m:t>
+                  <m:t>≠O</m:t>
                 </m:r>
               </m:oMath>
             </m:oMathPara>
@@ -16380,7 +15556,6 @@
                   <w:rPr>
                     <w:rFonts w:ascii="Cambria Math" w:hAnsi="Cambria Math" w:hint="eastAsia"/>
                   </w:rPr>
-                  <w:lastRenderedPageBreak/>
                   <m:t>確認</m:t>
                 </m:r>
                 <m:r>
@@ -16577,16 +15752,7 @@
                   <w:rPr>
                     <w:rFonts w:ascii="Cambria Math" w:hAnsi="Cambria Math"/>
                   </w:rPr>
-                  <m:t>=</m:t>
-                </m:r>
-                <m:r>
-                  <m:rPr>
-                    <m:sty m:val="p"/>
-                  </m:rPr>
-                  <w:rPr>
-                    <w:rFonts w:ascii="Cambria Math" w:hAnsi="Cambria Math"/>
-                  </w:rPr>
-                  <m:t>O</m:t>
+                  <m:t>=O</m:t>
                 </m:r>
               </m:oMath>
             </m:oMathPara>
@@ -16649,13 +15815,7 @@
               </m:oMath>
             </m:oMathPara>
           </w:p>
-          <w:p>
-            <w:pPr>
-              <w:rPr>
-                <w:rFonts w:hint="eastAsia"/>
-              </w:rPr>
-            </w:pPr>
-          </w:p>
+          <w:p/>
           <w:p>
             <m:oMathPara>
               <m:oMathParaPr>
@@ -16783,16 +15943,7 @@
                   <w:rPr>
                     <w:rFonts w:ascii="Cambria Math" w:hAnsi="Cambria Math"/>
                   </w:rPr>
-                  <m:t xml:space="preserve"> mod </m:t>
-                </m:r>
-                <m:r>
-                  <m:rPr>
-                    <m:sty m:val="p"/>
-                  </m:rPr>
-                  <w:rPr>
-                    <w:rFonts w:ascii="Cambria Math" w:hAnsi="Cambria Math"/>
-                  </w:rPr>
-                  <m:t>n</m:t>
+                  <m:t xml:space="preserve"> mod n</m:t>
                 </m:r>
               </m:oMath>
             </m:oMathPara>
@@ -16859,16 +16010,7 @@
                   <w:rPr>
                     <w:rFonts w:ascii="Cambria Math" w:hAnsi="Cambria Math"/>
                   </w:rPr>
-                  <m:t xml:space="preserve">=e×w mod </m:t>
-                </m:r>
-                <m:r>
-                  <m:rPr>
-                    <m:sty m:val="p"/>
-                  </m:rPr>
-                  <w:rPr>
-                    <w:rFonts w:ascii="Cambria Math" w:hAnsi="Cambria Math"/>
-                  </w:rPr>
-                  <m:t>n</m:t>
+                  <m:t>=e×w mod n</m:t>
                 </m:r>
               </m:oMath>
             </m:oMathPara>
@@ -16935,16 +16077,7 @@
                   <w:rPr>
                     <w:rFonts w:ascii="Cambria Math" w:hAnsi="Cambria Math"/>
                   </w:rPr>
-                  <m:t xml:space="preserve">=r×w mod </m:t>
-                </m:r>
-                <m:r>
-                  <m:rPr>
-                    <m:sty m:val="p"/>
-                  </m:rPr>
-                  <w:rPr>
-                    <w:rFonts w:ascii="Cambria Math" w:hAnsi="Cambria Math"/>
-                  </w:rPr>
-                  <m:t>n</m:t>
+                  <m:t>=r×w mod n</m:t>
                 </m:r>
               </m:oMath>
             </m:oMathPara>
@@ -17178,13 +16311,7 @@
               </m:oMath>
             </m:oMathPara>
           </w:p>
-          <w:p>
-            <w:pPr>
-              <w:rPr>
-                <w:rFonts w:hint="eastAsia"/>
-              </w:rPr>
-            </w:pPr>
-          </w:p>
+          <w:p/>
           <w:p>
             <m:oMathPara>
               <m:oMathParaPr>
@@ -17265,43 +16392,7 @@
                   <w:rPr>
                     <w:rFonts w:ascii="Cambria Math" w:hAnsi="Cambria Math" w:hint="eastAsia"/>
                   </w:rPr>
-                  <m:t>則</m:t>
-                </m:r>
-                <m:r>
-                  <m:rPr>
-                    <m:sty m:val="p"/>
-                  </m:rPr>
-                  <w:rPr>
-                    <w:rFonts w:ascii="Cambria Math" w:hAnsi="Cambria Math" w:hint="eastAsia"/>
-                  </w:rPr>
-                  <m:t>表示</m:t>
-                </m:r>
-                <m:r>
-                  <m:rPr>
-                    <m:sty m:val="p"/>
-                  </m:rPr>
-                  <w:rPr>
-                    <w:rFonts w:ascii="Cambria Math" w:hAnsi="Cambria Math" w:hint="eastAsia"/>
-                  </w:rPr>
-                  <m:t>驗</m:t>
-                </m:r>
-                <m:r>
-                  <m:rPr>
-                    <m:sty m:val="p"/>
-                  </m:rPr>
-                  <w:rPr>
-                    <w:rFonts w:ascii="Cambria Math" w:hAnsi="Cambria Math" w:hint="eastAsia"/>
-                  </w:rPr>
-                  <m:t>章通</m:t>
-                </m:r>
-                <m:r>
-                  <m:rPr>
-                    <m:sty m:val="p"/>
-                  </m:rPr>
-                  <w:rPr>
-                    <w:rFonts w:ascii="Cambria Math" w:hAnsi="Cambria Math" w:hint="eastAsia"/>
-                  </w:rPr>
-                  <m:t>過</m:t>
+                  <m:t>則表示驗章通過</m:t>
                 </m:r>
               </m:oMath>
             </m:oMathPara>
@@ -17319,16 +16410,7 @@
                   <w:rPr>
                     <w:rFonts w:ascii="Cambria Math" w:hAnsi="Cambria Math" w:hint="eastAsia"/>
                   </w:rPr>
-                  <m:t>但</m:t>
-                </m:r>
-                <m:r>
-                  <m:rPr>
-                    <m:sty m:val="p"/>
-                  </m:rPr>
-                  <w:rPr>
-                    <w:rFonts w:ascii="Cambria Math" w:hAnsi="Cambria Math" w:hint="eastAsia"/>
-                  </w:rPr>
-                  <m:t>若</m:t>
+                  <m:t>但若</m:t>
                 </m:r>
                 <m:r>
                   <m:rPr>
@@ -17566,40 +16648,13 @@
                   <w:rPr>
                     <w:rFonts w:ascii="Cambria Math" w:hAnsi="Cambria Math" w:hint="eastAsia"/>
                   </w:rPr>
-                  <m:t>則</m:t>
-                </m:r>
-                <m:r>
-                  <m:rPr>
-                    <m:sty m:val="p"/>
-                  </m:rPr>
-                  <w:rPr>
-                    <w:rFonts w:ascii="Cambria Math" w:hAnsi="Cambria Math" w:hint="eastAsia"/>
-                  </w:rPr>
-                  <m:t>表示</m:t>
-                </m:r>
-                <m:r>
-                  <m:rPr>
-                    <m:sty m:val="p"/>
-                  </m:rPr>
-                  <w:rPr>
-                    <w:rFonts w:ascii="Cambria Math" w:hAnsi="Cambria Math" w:hint="eastAsia"/>
-                  </w:rPr>
-                  <m:t>驗章不</m:t>
-                </m:r>
-                <m:r>
-                  <m:rPr>
-                    <m:sty m:val="p"/>
-                  </m:rPr>
-                  <w:rPr>
-                    <w:rFonts w:ascii="Cambria Math" w:hAnsi="Cambria Math" w:hint="eastAsia"/>
-                  </w:rPr>
-                  <m:t>過</m:t>
+                  <m:t>則表示驗章不過</m:t>
                 </m:r>
               </m:oMath>
             </m:oMathPara>
           </w:p>
-          <w:bookmarkEnd w:id="92"/>
           <w:bookmarkEnd w:id="93"/>
+          <w:bookmarkEnd w:id="94"/>
           <w:p/>
           <w:p>
             <w:r>
@@ -17609,7 +16664,7 @@
               <w:drawing>
                 <wp:inline distT="0" distB="0" distL="0" distR="0">
                   <wp:extent cx="7200900" cy="2971800"/>
-                  <wp:effectExtent l="0" t="0" r="0" b="0"/>
+                  <wp:effectExtent l="19050" t="19050" r="19050" b="19050"/>
                   <wp:docPr id="32" name="圖片 32"/>
                   <wp:cNvGraphicFramePr>
                     <a:graphicFrameLocks xmlns:a="http://schemas.openxmlformats.org/drawingml/2006/main" noChangeAspect="1"/>
@@ -17624,7 +16679,7 @@
                           </pic:cNvPicPr>
                         </pic:nvPicPr>
                         <pic:blipFill>
-                          <a:blip r:embed="rId32" cstate="print">
+                          <a:blip r:embed="rId33" cstate="print">
                             <a:extLst>
                               <a:ext uri="{28A0092B-C50C-407E-A947-70E740481C1C}">
                                 <a14:useLocalDpi xmlns:a14="http://schemas.microsoft.com/office/drawing/2010/main" val="0"/>
@@ -17646,7 +16701,9 @@
                           </a:prstGeom>
                           <a:noFill/>
                           <a:ln>
-                            <a:noFill/>
+                            <a:solidFill>
+                              <a:schemeClr val="tx1"/>
+                            </a:solidFill>
                           </a:ln>
                         </pic:spPr>
                       </pic:pic>
@@ -17656,13 +16713,7 @@
               </w:drawing>
             </w:r>
           </w:p>
-          <w:p>
-            <w:pPr>
-              <w:rPr>
-                <w:rFonts w:hint="eastAsia"/>
-              </w:rPr>
-            </w:pPr>
-          </w:p>
+          <w:p/>
         </w:tc>
       </w:tr>
       <w:tr>
@@ -17671,8 +16722,8 @@
             <w:tcW w:w="11328" w:type="dxa"/>
           </w:tcPr>
           <w:p>
-            <w:bookmarkStart w:id="94" w:name="OLE_LINK100"/>
-            <w:bookmarkStart w:id="95" w:name="OLE_LINK101"/>
+            <w:bookmarkStart w:id="95" w:name="OLE_LINK100"/>
+            <w:bookmarkStart w:id="96" w:name="OLE_LINK101"/>
             <w:r>
               <w:rPr>
                 <w:rFonts w:hint="eastAsia"/>
@@ -17686,19 +16737,13 @@
               </w:rPr>
               <w:t>驗章通過</w:t>
             </w:r>
-            <w:bookmarkEnd w:id="94"/>
             <w:bookmarkEnd w:id="95"/>
+            <w:bookmarkEnd w:id="96"/>
           </w:p>
+          <w:p/>
           <w:p>
-            <w:pPr>
-              <w:rPr>
-                <w:rFonts w:hint="eastAsia"/>
-              </w:rPr>
-            </w:pPr>
-          </w:p>
-          <w:p>
-            <w:bookmarkStart w:id="96" w:name="OLE_LINK102"/>
-            <w:bookmarkStart w:id="97" w:name="OLE_LINK103"/>
+            <w:bookmarkStart w:id="97" w:name="OLE_LINK102"/>
+            <w:bookmarkStart w:id="98" w:name="OLE_LINK103"/>
             <m:oMathPara>
               <m:oMathParaPr>
                 <m:jc m:val="left"/>
@@ -18060,16 +17105,7 @@
                   <w:rPr>
                     <w:rFonts w:ascii="Cambria Math" w:hAnsi="Cambria Math"/>
                   </w:rPr>
-                  <m:t>×</m:t>
-                </m:r>
-                <m:r>
-                  <m:rPr>
-                    <m:sty m:val="p"/>
-                  </m:rPr>
-                  <w:rPr>
-                    <w:rFonts w:ascii="Cambria Math" w:hAnsi="Cambria Math"/>
-                  </w:rPr>
-                  <m:t>G</m:t>
+                  <m:t>×G</m:t>
                 </m:r>
               </m:oMath>
             </m:oMathPara>
@@ -18218,16 +17254,7 @@
                   <w:rPr>
                     <w:rFonts w:ascii="Cambria Math" w:hAnsi="Cambria Math"/>
                   </w:rPr>
-                  <m:t>×</m:t>
-                </m:r>
-                <m:r>
-                  <m:rPr>
-                    <m:sty m:val="p"/>
-                  </m:rPr>
-                  <w:rPr>
-                    <w:rFonts w:ascii="Cambria Math" w:hAnsi="Cambria Math"/>
-                  </w:rPr>
-                  <m:t>G</m:t>
+                  <m:t>×G</m:t>
                 </m:r>
               </m:oMath>
             </m:oMathPara>
@@ -18385,16 +17412,7 @@
                   <w:rPr>
                     <w:rFonts w:ascii="Cambria Math" w:hAnsi="Cambria Math"/>
                   </w:rPr>
-                  <m:t>×</m:t>
-                </m:r>
-                <m:r>
-                  <m:rPr>
-                    <m:sty m:val="p"/>
-                  </m:rPr>
-                  <w:rPr>
-                    <w:rFonts w:ascii="Cambria Math" w:hAnsi="Cambria Math"/>
-                  </w:rPr>
-                  <m:t>G</m:t>
+                  <m:t>×G</m:t>
                 </m:r>
               </m:oMath>
             </m:oMathPara>
@@ -18512,16 +17530,7 @@
                   <w:rPr>
                     <w:rFonts w:ascii="Cambria Math" w:hAnsi="Cambria Math"/>
                   </w:rPr>
-                  <m:t>×</m:t>
-                </m:r>
-                <m:r>
-                  <m:rPr>
-                    <m:sty m:val="p"/>
-                  </m:rPr>
-                  <w:rPr>
-                    <w:rFonts w:ascii="Cambria Math" w:hAnsi="Cambria Math"/>
-                  </w:rPr>
-                  <m:t>G</m:t>
+                  <m:t>×G</m:t>
                 </m:r>
               </m:oMath>
             </m:oMathPara>
@@ -18732,16 +17741,7 @@
                   <w:rPr>
                     <w:rFonts w:ascii="Cambria Math" w:hAnsi="Cambria Math"/>
                   </w:rPr>
-                  <m:t>×</m:t>
-                </m:r>
-                <m:r>
-                  <m:rPr>
-                    <m:sty m:val="p"/>
-                  </m:rPr>
-                  <w:rPr>
-                    <w:rFonts w:ascii="Cambria Math" w:hAnsi="Cambria Math"/>
-                  </w:rPr>
-                  <m:t>G</m:t>
+                  <m:t>×G</m:t>
                 </m:r>
               </m:oMath>
             </m:oMathPara>
@@ -18974,16 +17974,7 @@
                   <w:rPr>
                     <w:rFonts w:ascii="Cambria Math" w:hAnsi="Cambria Math"/>
                   </w:rPr>
-                  <m:t>×</m:t>
-                </m:r>
-                <m:r>
-                  <m:rPr>
-                    <m:sty m:val="p"/>
-                  </m:rPr>
-                  <w:rPr>
-                    <w:rFonts w:ascii="Cambria Math" w:hAnsi="Cambria Math"/>
-                  </w:rPr>
-                  <m:t>G</m:t>
+                  <m:t>×G</m:t>
                 </m:r>
               </m:oMath>
             </m:oMathPara>
@@ -19001,16 +17992,7 @@
                   <w:rPr>
                     <w:rFonts w:ascii="Cambria Math" w:hAnsi="Cambria Math"/>
                   </w:rPr>
-                  <m:t>=k×</m:t>
-                </m:r>
-                <m:r>
-                  <m:rPr>
-                    <m:sty m:val="p"/>
-                  </m:rPr>
-                  <w:rPr>
-                    <w:rFonts w:ascii="Cambria Math" w:hAnsi="Cambria Math"/>
-                  </w:rPr>
-                  <m:t>G</m:t>
+                  <m:t>=k×G</m:t>
                 </m:r>
               </m:oMath>
             </m:oMathPara>
@@ -19113,11 +18095,6 @@
             </m:oMathPara>
           </w:p>
           <w:p>
-            <w:pPr>
-              <w:rPr>
-                <w:rFonts w:hint="eastAsia"/>
-              </w:rPr>
-            </w:pPr>
             <m:oMathPara>
               <m:oMathParaPr>
                 <m:jc m:val="left"/>
@@ -19190,25 +18167,19 @@
               </m:oMath>
             </m:oMathPara>
           </w:p>
-          <w:bookmarkEnd w:id="96"/>
           <w:bookmarkEnd w:id="97"/>
+          <w:bookmarkEnd w:id="98"/>
           <w:p/>
           <w:p>
-            <w:pPr>
-              <w:rPr>
-                <w:rFonts w:hint="eastAsia"/>
-              </w:rPr>
-            </w:pPr>
             <w:r>
               <w:rPr>
                 <w:rFonts w:hint="eastAsia"/>
                 <w:noProof/>
               </w:rPr>
-              <w:lastRenderedPageBreak/>
               <w:drawing>
                 <wp:inline distT="0" distB="0" distL="0" distR="0">
                   <wp:extent cx="7200900" cy="2743200"/>
-                  <wp:effectExtent l="0" t="0" r="0" b="0"/>
+                  <wp:effectExtent l="19050" t="19050" r="19050" b="19050"/>
                   <wp:docPr id="33" name="圖片 33"/>
                   <wp:cNvGraphicFramePr>
                     <a:graphicFrameLocks xmlns:a="http://schemas.openxmlformats.org/drawingml/2006/main" noChangeAspect="1"/>
@@ -19223,7 +18194,7 @@
                           </pic:cNvPicPr>
                         </pic:nvPicPr>
                         <pic:blipFill>
-                          <a:blip r:embed="rId33" cstate="print">
+                          <a:blip r:embed="rId34" cstate="print">
                             <a:extLst>
                               <a:ext uri="{28A0092B-C50C-407E-A947-70E740481C1C}">
                                 <a14:useLocalDpi xmlns:a14="http://schemas.microsoft.com/office/drawing/2010/main" val="0"/>
@@ -19245,7 +18216,9 @@
                           </a:prstGeom>
                           <a:noFill/>
                           <a:ln>
-                            <a:noFill/>
+                            <a:solidFill>
+                              <a:schemeClr val="tx1"/>
+                            </a:solidFill>
                           </a:ln>
                         </pic:spPr>
                       </pic:pic>
@@ -19255,13 +18228,7 @@
               </w:drawing>
             </w:r>
           </w:p>
-          <w:p>
-            <w:pPr>
-              <w:rPr>
-                <w:rFonts w:hint="eastAsia"/>
-              </w:rPr>
-            </w:pPr>
-          </w:p>
+          <w:p/>
         </w:tc>
       </w:tr>
       <w:tr>
@@ -19270,12 +18237,11 @@
             <w:tcW w:w="11328" w:type="dxa"/>
           </w:tcPr>
           <w:p>
-            <w:bookmarkStart w:id="98" w:name="OLE_LINK104"/>
+            <w:bookmarkStart w:id="99" w:name="OLE_LINK104"/>
             <w:r>
               <w:rPr>
                 <w:rFonts w:hint="eastAsia"/>
               </w:rPr>
-              <w:lastRenderedPageBreak/>
               <w:t>已知</w:t>
             </w:r>
             <w:r>
@@ -19302,13 +18268,7 @@
             </w:r>
             <w:proofErr w:type="gramEnd"/>
           </w:p>
-          <w:p>
-            <w:pPr>
-              <w:rPr>
-                <w:rFonts w:hint="eastAsia"/>
-              </w:rPr>
-            </w:pPr>
-          </w:p>
+          <w:p/>
           <w:p>
             <m:oMathPara>
               <m:oMathParaPr>
@@ -19666,16 +18626,7 @@
                   <w:rPr>
                     <w:rFonts w:ascii="Cambria Math" w:hAnsi="Cambria Math"/>
                   </w:rPr>
-                  <m:t xml:space="preserve"> mod </m:t>
-                </m:r>
-                <m:r>
-                  <m:rPr>
-                    <m:sty m:val="p"/>
-                  </m:rPr>
-                  <w:rPr>
-                    <w:rFonts w:ascii="Cambria Math" w:hAnsi="Cambria Math"/>
-                  </w:rPr>
-                  <m:t>n</m:t>
+                  <m:t xml:space="preserve"> mod n</m:t>
                 </m:r>
               </m:oMath>
             </m:oMathPara>
@@ -19794,16 +18745,7 @@
                   <w:rPr>
                     <w:rFonts w:ascii="Cambria Math" w:hAnsi="Cambria Math"/>
                   </w:rPr>
-                  <m:t xml:space="preserve"> mod </m:t>
-                </m:r>
-                <m:r>
-                  <m:rPr>
-                    <m:sty m:val="p"/>
-                  </m:rPr>
-                  <w:rPr>
-                    <w:rFonts w:ascii="Cambria Math" w:hAnsi="Cambria Math"/>
-                  </w:rPr>
-                  <m:t>n</m:t>
+                  <m:t xml:space="preserve"> mod n</m:t>
                 </m:r>
               </m:oMath>
             </m:oMathPara>
@@ -19910,16 +18852,7 @@
                   <w:rPr>
                     <w:rFonts w:ascii="Cambria Math" w:hAnsi="Cambria Math"/>
                   </w:rPr>
-                  <m:t xml:space="preserve"> mod </m:t>
-                </m:r>
-                <m:r>
-                  <m:rPr>
-                    <m:sty m:val="p"/>
-                  </m:rPr>
-                  <w:rPr>
-                    <w:rFonts w:ascii="Cambria Math" w:hAnsi="Cambria Math"/>
-                  </w:rPr>
-                  <m:t>n</m:t>
+                  <m:t xml:space="preserve"> mod n</m:t>
                 </m:r>
               </m:oMath>
             </m:oMathPara>
@@ -20046,16 +18979,7 @@
                   <w:rPr>
                     <w:rFonts w:ascii="Cambria Math" w:hAnsi="Cambria Math"/>
                   </w:rPr>
-                  <m:t xml:space="preserve"> mod </m:t>
-                </m:r>
-                <m:r>
-                  <m:rPr>
-                    <m:sty m:val="p"/>
-                  </m:rPr>
-                  <w:rPr>
-                    <w:rFonts w:ascii="Cambria Math" w:hAnsi="Cambria Math"/>
-                  </w:rPr>
-                  <m:t>n</m:t>
+                  <m:t xml:space="preserve"> mod n</m:t>
                 </m:r>
               </m:oMath>
             </m:oMathPara>
@@ -20140,20 +19064,11 @@
                   <w:rPr>
                     <w:rFonts w:ascii="Cambria Math" w:hAnsi="Cambria Math" w:hint="eastAsia"/>
                   </w:rPr>
-                  <m:t>破解成</m:t>
-                </m:r>
-                <m:r>
-                  <m:rPr>
-                    <m:sty m:val="p"/>
-                  </m:rPr>
-                  <w:rPr>
-                    <w:rFonts w:ascii="Cambria Math" w:hAnsi="Cambria Math" w:hint="eastAsia"/>
-                  </w:rPr>
-                  <m:t>功</m:t>
+                  <m:t>破解成功</m:t>
                 </m:r>
               </m:oMath>
             </m:oMathPara>
-            <w:bookmarkEnd w:id="98"/>
+            <w:bookmarkEnd w:id="99"/>
           </w:p>
           <w:p/>
           <w:p>
@@ -20161,10 +19076,11 @@
               <w:rPr>
                 <w:noProof/>
               </w:rPr>
+              <w:lastRenderedPageBreak/>
               <w:drawing>
                 <wp:inline distT="0" distB="0" distL="0" distR="0">
                   <wp:extent cx="7200900" cy="1828800"/>
-                  <wp:effectExtent l="0" t="0" r="0" b="0"/>
+                  <wp:effectExtent l="19050" t="19050" r="19050" b="19050"/>
                   <wp:docPr id="34" name="圖片 34"/>
                   <wp:cNvGraphicFramePr>
                     <a:graphicFrameLocks xmlns:a="http://schemas.openxmlformats.org/drawingml/2006/main" noChangeAspect="1"/>
@@ -20179,7 +19095,7 @@
                           </pic:cNvPicPr>
                         </pic:nvPicPr>
                         <pic:blipFill>
-                          <a:blip r:embed="rId34" cstate="print">
+                          <a:blip r:embed="rId35" cstate="print">
                             <a:extLst>
                               <a:ext uri="{28A0092B-C50C-407E-A947-70E740481C1C}">
                                 <a14:useLocalDpi xmlns:a14="http://schemas.microsoft.com/office/drawing/2010/main" val="0"/>
@@ -20201,7 +19117,9 @@
                           </a:prstGeom>
                           <a:noFill/>
                           <a:ln>
-                            <a:noFill/>
+                            <a:solidFill>
+                              <a:schemeClr val="tx1"/>
+                            </a:solidFill>
                           </a:ln>
                         </pic:spPr>
                       </pic:pic>
@@ -20211,13 +19129,7 @@
               </w:drawing>
             </w:r>
           </w:p>
-          <w:p>
-            <w:pPr>
-              <w:rPr>
-                <w:rFonts w:hint="eastAsia"/>
-              </w:rPr>
-            </w:pPr>
-          </w:p>
+          <w:p/>
         </w:tc>
       </w:tr>
       <w:tr>
@@ -20226,9 +19138,10 @@
             <w:tcW w:w="11328" w:type="dxa"/>
           </w:tcPr>
           <w:p>
-            <w:bookmarkStart w:id="99" w:name="OLE_LINK105"/>
-            <w:bookmarkStart w:id="100" w:name="OLE_LINK106"/>
+            <w:bookmarkStart w:id="100" w:name="OLE_LINK105"/>
+            <w:bookmarkStart w:id="101" w:name="OLE_LINK106"/>
             <w:r>
+              <w:lastRenderedPageBreak/>
               <w:t xml:space="preserve">RFC6979 </w:t>
             </w:r>
             <w:r>
@@ -20250,18 +19163,12 @@
               <w:t>選法</w:t>
             </w:r>
           </w:p>
+          <w:p/>
           <w:p>
-            <w:pPr>
-              <w:rPr>
-                <w:rFonts w:hint="eastAsia"/>
-              </w:rPr>
-            </w:pPr>
-          </w:p>
-          <w:p>
-            <w:bookmarkStart w:id="101" w:name="OLE_LINK107"/>
-            <w:bookmarkStart w:id="102" w:name="OLE_LINK108"/>
-            <w:bookmarkEnd w:id="99"/>
+            <w:bookmarkStart w:id="102" w:name="OLE_LINK107"/>
+            <w:bookmarkStart w:id="103" w:name="OLE_LINK108"/>
             <w:bookmarkEnd w:id="100"/>
+            <w:bookmarkEnd w:id="101"/>
             <m:oMathPara>
               <m:oMathParaPr>
                 <m:jc m:val="left"/>
@@ -20334,21 +19241,12 @@
                   <w:rPr>
                     <w:rFonts w:ascii="Cambria Math" w:hAnsi="Cambria Math"/>
                   </w:rPr>
-                  <m:t xml:space="preserve"> mod </m:t>
-                </m:r>
-                <m:r>
-                  <m:rPr>
-                    <m:sty m:val="p"/>
-                  </m:rPr>
-                  <w:rPr>
-                    <w:rFonts w:ascii="Cambria Math" w:hAnsi="Cambria Math"/>
-                  </w:rPr>
-                  <m:t>n</m:t>
+                  <m:t xml:space="preserve"> mod n</m:t>
                 </m:r>
               </m:oMath>
             </m:oMathPara>
-            <w:bookmarkEnd w:id="101"/>
             <w:bookmarkEnd w:id="102"/>
+            <w:bookmarkEnd w:id="103"/>
           </w:p>
           <w:p/>
           <w:p>
@@ -20359,7 +19257,7 @@
               <w:drawing>
                 <wp:inline distT="0" distB="0" distL="0" distR="0">
                   <wp:extent cx="7200900" cy="228600"/>
-                  <wp:effectExtent l="0" t="0" r="0" b="0"/>
+                  <wp:effectExtent l="19050" t="19050" r="19050" b="19050"/>
                   <wp:docPr id="35" name="圖片 35"/>
                   <wp:cNvGraphicFramePr>
                     <a:graphicFrameLocks xmlns:a="http://schemas.openxmlformats.org/drawingml/2006/main" noChangeAspect="1"/>
@@ -20374,7 +19272,7 @@
                           </pic:cNvPicPr>
                         </pic:nvPicPr>
                         <pic:blipFill>
-                          <a:blip r:embed="rId35" cstate="print">
+                          <a:blip r:embed="rId36" cstate="print">
                             <a:extLst>
                               <a:ext uri="{28A0092B-C50C-407E-A947-70E740481C1C}">
                                 <a14:useLocalDpi xmlns:a14="http://schemas.microsoft.com/office/drawing/2010/main" val="0"/>
@@ -20396,7 +19294,9 @@
                           </a:prstGeom>
                           <a:noFill/>
                           <a:ln>
-                            <a:noFill/>
+                            <a:solidFill>
+                              <a:schemeClr val="tx1"/>
+                            </a:solidFill>
                           </a:ln>
                         </pic:spPr>
                       </pic:pic>
@@ -20406,13 +19306,7 @@
               </w:drawing>
             </w:r>
           </w:p>
-          <w:p>
-            <w:pPr>
-              <w:rPr>
-                <w:rFonts w:hint="eastAsia"/>
-              </w:rPr>
-            </w:pPr>
-          </w:p>
+          <w:p/>
         </w:tc>
       </w:tr>
       <w:tr>
@@ -20423,13 +19317,10 @@
           <w:p/>
         </w:tc>
       </w:tr>
-    </w:tbl>
-    <w:p>
-      <w:bookmarkStart w:id="103" w:name="_GoBack"/>
       <w:bookmarkEnd w:id="9"/>
       <w:bookmarkEnd w:id="10"/>
-      <w:bookmarkEnd w:id="103"/>
-    </w:p>
+    </w:tbl>
+    <w:p/>
     <w:sectPr>
       <w:pgSz w:w="11906" w:h="16838" w:code="9"/>
       <w:pgMar w:top="284" w:right="284" w:bottom="284" w:left="284" w:header="851" w:footer="992" w:gutter="0"/>
@@ -20441,7 +19332,7 @@
 </file>
 
 <file path=word/styles.xml><?xml version="1.0" encoding="utf-8"?>
-<w:styles xmlns:mc="http://schemas.openxmlformats.org/markup-compatibility/2006" xmlns:r="http://schemas.openxmlformats.org/officeDocument/2006/relationships" xmlns:w="http://schemas.openxmlformats.org/wordprocessingml/2006/main" xmlns:w14="http://schemas.microsoft.com/office/word/2010/wordml" xmlns:w15="http://schemas.microsoft.com/office/word/2012/wordml" xmlns:w16cid="http://schemas.microsoft.com/office/word/2016/wordml/cid" xmlns:w16se="http://schemas.microsoft.com/office/word/2015/wordml/symex" mc:Ignorable="w14 w15 w16se w16cid">
+<w:styles xmlns:mc="http://schemas.openxmlformats.org/markup-compatibility/2006" xmlns:r="http://schemas.openxmlformats.org/officeDocument/2006/relationships" xmlns:w="http://schemas.openxmlformats.org/wordprocessingml/2006/main" xmlns:w14="http://schemas.microsoft.com/office/word/2010/wordml" xmlns:w15="http://schemas.microsoft.com/office/word/2012/wordml" xmlns:w16se="http://schemas.microsoft.com/office/word/2015/wordml/symex" mc:Ignorable="w14 w15 w16se">
   <w:docDefaults>
     <w:rPrDefault>
       <w:rPr>
@@ -20454,7 +19345,7 @@
     </w:rPrDefault>
     <w:pPrDefault/>
   </w:docDefaults>
-  <w:latentStyles w:defLockedState="0" w:defUIPriority="99" w:defSemiHidden="0" w:defUnhideWhenUsed="0" w:defQFormat="0" w:count="375">
+  <w:latentStyles w:defLockedState="0" w:defUIPriority="99" w:defSemiHidden="0" w:defUnhideWhenUsed="0" w:defQFormat="0" w:count="371">
     <w:lsdException w:name="Normal" w:uiPriority="0" w:qFormat="1"/>
     <w:lsdException w:name="heading 1" w:uiPriority="9" w:qFormat="1"/>
     <w:lsdException w:name="heading 2" w:semiHidden="1" w:uiPriority="9" w:unhideWhenUsed="1" w:qFormat="1"/>
@@ -20560,6 +19451,7 @@
     <w:lsdException w:name="HTML Sample" w:semiHidden="1" w:unhideWhenUsed="1"/>
     <w:lsdException w:name="HTML Typewriter" w:semiHidden="1" w:unhideWhenUsed="1"/>
     <w:lsdException w:name="HTML Variable" w:semiHidden="1" w:unhideWhenUsed="1"/>
+    <w:lsdException w:name="Normal Table" w:semiHidden="1" w:unhideWhenUsed="1"/>
     <w:lsdException w:name="annotation subject" w:semiHidden="1" w:unhideWhenUsed="1"/>
     <w:lsdException w:name="No List" w:semiHidden="1" w:unhideWhenUsed="1"/>
     <w:lsdException w:name="Outline List 1" w:semiHidden="1" w:unhideWhenUsed="1"/>
@@ -20603,8 +19495,10 @@
     <w:lsdException w:name="Table Elegant" w:semiHidden="1" w:unhideWhenUsed="1"/>
     <w:lsdException w:name="Table Professional" w:semiHidden="1" w:unhideWhenUsed="1"/>
     <w:lsdException w:name="Table Subtle 1" w:semiHidden="1" w:unhideWhenUsed="1"/>
+    <w:lsdException w:name="Table Subtle 2" w:semiHidden="1" w:unhideWhenUsed="1"/>
     <w:lsdException w:name="Table Web 1" w:semiHidden="1" w:unhideWhenUsed="1"/>
     <w:lsdException w:name="Table Web 2" w:semiHidden="1" w:unhideWhenUsed="1"/>
+    <w:lsdException w:name="Table Web 3" w:semiHidden="1" w:unhideWhenUsed="1"/>
     <w:lsdException w:name="Balloon Text" w:semiHidden="1" w:unhideWhenUsed="1"/>
     <w:lsdException w:name="Table Grid" w:uiPriority="39"/>
     <w:lsdException w:name="Table Theme" w:semiHidden="1" w:unhideWhenUsed="1"/>
@@ -20823,10 +19717,6 @@
     <w:lsdException w:name="List Table 5 Dark Accent 6" w:uiPriority="50"/>
     <w:lsdException w:name="List Table 6 Colorful Accent 6" w:uiPriority="51"/>
     <w:lsdException w:name="List Table 7 Colorful Accent 6" w:uiPriority="52"/>
-    <w:lsdException w:name="Mention" w:semiHidden="1" w:unhideWhenUsed="1"/>
-    <w:lsdException w:name="Smart Hyperlink" w:semiHidden="1" w:unhideWhenUsed="1"/>
-    <w:lsdException w:name="Hashtag" w:semiHidden="1" w:unhideWhenUsed="1"/>
-    <w:lsdException w:name="Unresolved Mention" w:semiHidden="1" w:unhideWhenUsed="1"/>
   </w:latentStyles>
   <w:style w:type="paragraph" w:default="1" w:styleId="a">
     <w:name w:val="Normal"/>
@@ -20839,7 +19729,6 @@
   <w:style w:type="character" w:default="1" w:styleId="a0">
     <w:name w:val="Default Paragraph Font"/>
     <w:uiPriority w:val="1"/>
-    <w:semiHidden/>
     <w:unhideWhenUsed/>
   </w:style>
   <w:style w:type="table" w:default="1" w:styleId="a1">
@@ -21158,7 +20047,7 @@
 </file>
 
 <file path=customXml/itemProps1.xml><?xml version="1.0" encoding="utf-8"?>
-<ds:datastoreItem xmlns:ds="http://schemas.openxmlformats.org/officeDocument/2006/customXml" ds:itemID="{E8B5E688-257C-4AFB-9A23-F446F5D5044B}">
+<ds:datastoreItem xmlns:ds="http://schemas.openxmlformats.org/officeDocument/2006/customXml" ds:itemID="{1CFE6473-35DB-43EC-88C3-F238722F60D0}">
   <ds:schemaRefs>
     <ds:schemaRef ds:uri="http://schemas.openxmlformats.org/officeDocument/2006/bibliography"/>
   </ds:schemaRefs>

</xml_diff>